<commit_message>
Formatos de contrato word 90%
</commit_message>
<xml_diff>
--- a/public/formats/SPNP-I.docx
+++ b/public/formats/SPNP-I.docx
@@ -1,29 +1,7 @@
 
 <file path=word/document.xml><?xml version="1.0" encoding="utf-8"?>
-<w:document xmlns:wpc="http://schemas.microsoft.com/office/word/2010/wordprocessingCanvas" xmlns:cx="http://schemas.microsoft.com/office/drawing/2014/chartex" xmlns:cx1="http://schemas.microsoft.com/office/drawing/2015/9/8/chartex" xmlns:cx2="http://schemas.microsoft.com/office/drawing/2015/10/21/chartex" xmlns:cx3="http://schemas.microsoft.com/office/drawing/2016/5/9/chartex" xmlns:cx4="http://schemas.microsoft.com/office/drawing/2016/5/10/chartex" xmlns:cx5="http://schemas.microsoft.com/office/drawing/2016/5/11/chartex" xmlns:cx6="http://schemas.microsoft.com/office/drawing/2016/5/12/chartex" xmlns:cx7="http://schemas.microsoft.com/office/drawing/2016/5/13/chartex" xmlns:cx8="http://schemas.microsoft.com/office/drawing/2016/5/14/chartex" xmlns:mc="http://schemas.openxmlformats.org/markup-compatibility/2006" xmlns:aink="http://schemas.microsoft.com/office/drawing/2016/ink" xmlns:am3d="http://schemas.microsoft.com/office/drawing/2017/model3d" xmlns:o="urn:schemas-microsoft-com:office:office" xmlns:r="http://schemas.openxmlformats.org/officeDocument/2006/relationships" xmlns:m="http://schemas.openxmlformats.org/officeDocument/2006/math" xmlns:v="urn:schemas-microsoft-com:vml" xmlns:wp14="http://schemas.microsoft.com/office/word/2010/wordprocessingDrawing" xmlns:wp="http://schemas.openxmlformats.org/drawingml/2006/wordprocessingDrawing" xmlns:w10="urn:schemas-microsoft-com:office:word" xmlns:w="http://schemas.openxmlformats.org/wordprocessingml/2006/main" xmlns:w14="http://schemas.microsoft.com/office/word/2010/wordml" xmlns:w15="http://schemas.microsoft.com/office/word/2012/wordml" xmlns:w16cex="http://schemas.microsoft.com/office/word/2018/wordml/cex" xmlns:w16cid="http://schemas.microsoft.com/office/word/2016/wordml/cid" xmlns:w16="http://schemas.microsoft.com/office/word/2018/wordml" xmlns:w16sdtdh="http://schemas.microsoft.com/office/word/2020/wordml/sdtdatahash" xmlns:w16se="http://schemas.microsoft.com/office/word/2015/wordml/symex" xmlns:wpg="http://schemas.microsoft.com/office/word/2010/wordprocessingGroup" xmlns:wpi="http://schemas.microsoft.com/office/word/2010/wordprocessingInk" xmlns:wne="http://schemas.microsoft.com/office/word/2006/wordml" xmlns:wps="http://schemas.microsoft.com/office/word/2010/wordprocessingShape" mc:Ignorable="w14 w15 w16se w16cid w16 w16cex w16sdtdh wp14">
+<w:document xmlns:wpc="http://schemas.microsoft.com/office/word/2010/wordprocessingCanvas" xmlns:cx="http://schemas.microsoft.com/office/drawing/2014/chartex" xmlns:cx1="http://schemas.microsoft.com/office/drawing/2015/9/8/chartex" xmlns:cx2="http://schemas.microsoft.com/office/drawing/2015/10/21/chartex" xmlns:cx3="http://schemas.microsoft.com/office/drawing/2016/5/9/chartex" xmlns:cx4="http://schemas.microsoft.com/office/drawing/2016/5/10/chartex" xmlns:cx5="http://schemas.microsoft.com/office/drawing/2016/5/11/chartex" xmlns:cx6="http://schemas.microsoft.com/office/drawing/2016/5/12/chartex" xmlns:cx7="http://schemas.microsoft.com/office/drawing/2016/5/13/chartex" xmlns:cx8="http://schemas.microsoft.com/office/drawing/2016/5/14/chartex" xmlns:mc="http://schemas.openxmlformats.org/markup-compatibility/2006" xmlns:aink="http://schemas.microsoft.com/office/drawing/2016/ink" xmlns:am3d="http://schemas.microsoft.com/office/drawing/2017/model3d" xmlns:o="urn:schemas-microsoft-com:office:office" xmlns:r="http://schemas.openxmlformats.org/officeDocument/2006/relationships" xmlns:m="http://schemas.openxmlformats.org/officeDocument/2006/math" xmlns:v="urn:schemas-microsoft-com:vml" xmlns:wp14="http://schemas.microsoft.com/office/word/2010/wordprocessingDrawing" xmlns:wp="http://schemas.openxmlformats.org/drawingml/2006/wordprocessingDrawing" xmlns:w10="urn:schemas-microsoft-com:office:word" xmlns:w="http://schemas.openxmlformats.org/wordprocessingml/2006/main" xmlns:w14="http://schemas.microsoft.com/office/word/2010/wordml" xmlns:w15="http://schemas.microsoft.com/office/word/2012/wordml" xmlns:w16cid="http://schemas.microsoft.com/office/word/2016/wordml/cid" xmlns:w16se="http://schemas.microsoft.com/office/word/2015/wordml/symex" xmlns:wpg="http://schemas.microsoft.com/office/word/2010/wordprocessingGroup" xmlns:wpi="http://schemas.microsoft.com/office/word/2010/wordprocessingInk" xmlns:wne="http://schemas.microsoft.com/office/word/2006/wordml" xmlns:wps="http://schemas.microsoft.com/office/word/2010/wordprocessingShape" mc:Ignorable="w14 w15 w16se w16cid wp14">
   <w:body>
-    <w:p>
-      <w:pPr>
-        <w:spacing w:before="10" w:line="140" w:lineRule="exact"/>
-        <w:jc w:val="center"/>
-        <w:rPr>
-          <w:rFonts w:ascii="Calibri Light" w:hAnsi="Calibri Light"/>
-          <w:sz w:val="24"/>
-          <w:szCs w:val="24"/>
-        </w:rPr>
-      </w:pPr>
-    </w:p>
-    <w:p>
-      <w:pPr>
-        <w:spacing w:before="10" w:line="140" w:lineRule="exact"/>
-        <w:jc w:val="center"/>
-        <w:rPr>
-          <w:rFonts w:ascii="Calibri Light" w:hAnsi="Calibri Light"/>
-          <w:sz w:val="24"/>
-          <w:szCs w:val="24"/>
-        </w:rPr>
-      </w:pPr>
-    </w:p>
     <w:p>
       <w:pPr>
         <w:autoSpaceDE w:val="0"/>
@@ -31,12 +9,10 @@
         <w:adjustRightInd w:val="0"/>
         <w:jc w:val="both"/>
         <w:rPr>
-          <w:rFonts w:eastAsia="Calibri"/>
-          <w:b/>
-          <w:noProof w:val="0"/>
-          <w:sz w:val="16"/>
-          <w:szCs w:val="16"/>
-          <w:lang w:eastAsia="es-SV"/>
+          <w:rFonts w:ascii="Calibri Light" w:eastAsia="Arial" w:hAnsi="Calibri Light" w:cs="Arial"/>
+          <w:w w:val="99"/>
+          <w:sz w:val="24"/>
+          <w:szCs w:val="24"/>
         </w:rPr>
       </w:pPr>
       <w:r>
@@ -45,26 +21,29 @@
           <w:sz w:val="24"/>
           <w:szCs w:val="24"/>
         </w:rPr>
-        <w:t xml:space="preserve">NOSOTROS: </w:t>
+        <w:t>NOSOTROS:</w:t>
+      </w:r>
+      <w:r>
+        <w:rPr>
+          <w:rFonts w:ascii="Calibri Light" w:eastAsia="Arial" w:hAnsi="Calibri Light" w:cs="Arial"/>
+          <w:sz w:val="24"/>
+          <w:szCs w:val="24"/>
+        </w:rPr>
+        <w:t xml:space="preserve"> </w:t>
       </w:r>
       <w:r>
         <w:rPr>
           <w:rFonts w:ascii="Calibri Light" w:hAnsi="Calibri Light" w:cs="Kalinga"/>
           <w:b/>
           <w:bCs/>
-          <w:i/>
-          <w:iCs/>
-          <w:color w:val="FF0000"/>
-          <w:sz w:val="24"/>
-          <w:szCs w:val="24"/>
-          <w:u w:val="single"/>
+          <w:sz w:val="24"/>
+          <w:szCs w:val="24"/>
         </w:rPr>
         <w:t>${nombreRector}</w:t>
       </w:r>
       <w:r>
         <w:rPr>
           <w:rFonts w:ascii="Calibri Light" w:hAnsi="Calibri Light" w:cs="Kalinga"/>
-          <w:color w:val="FF0000"/>
           <w:sz w:val="24"/>
           <w:szCs w:val="24"/>
         </w:rPr>
@@ -141,8 +120,6 @@
       <w:r>
         <w:rPr>
           <w:rFonts w:ascii="Calibri Light" w:eastAsia="Arial" w:hAnsi="Calibri Light" w:cs="Arial"/>
-          <w:b/>
-          <w:bCs/>
           <w:sz w:val="24"/>
           <w:szCs w:val="24"/>
         </w:rPr>
@@ -151,8 +128,6 @@
       <w:r>
         <w:rPr>
           <w:rFonts w:ascii="Calibri Light" w:eastAsia="Arial" w:hAnsi="Calibri Light" w:cs="Arial"/>
-          <w:b/>
-          <w:bCs/>
           <w:spacing w:val="-40"/>
           <w:sz w:val="24"/>
           <w:szCs w:val="24"/>
@@ -164,129 +139,125 @@
           <w:rFonts w:ascii="Calibri Light" w:hAnsi="Calibri Light" w:cs="Kalinga"/>
           <w:b/>
           <w:bCs/>
-          <w:color w:val="FF0000"/>
-          <w:sz w:val="24"/>
-          <w:szCs w:val="24"/>
-        </w:rPr>
-        <w:t>${firmaRector}</w:t>
-      </w:r>
-      <w:r>
-        <w:rPr>
-          <w:rFonts w:ascii="Calibri Light" w:eastAsia="Arial" w:hAnsi="Calibri Light" w:cs="Arial"/>
-          <w:b/>
-          <w:bCs/>
-          <w:color w:val="FF0000"/>
-          <w:sz w:val="24"/>
-          <w:szCs w:val="24"/>
-        </w:rPr>
-        <w:t xml:space="preserve"> </w:t>
-      </w:r>
-      <w:r>
-        <w:rPr>
-          <w:rFonts w:ascii="Calibri Light" w:eastAsia="Arial" w:hAnsi="Calibri Light" w:cs="Arial"/>
-          <w:b/>
-          <w:bCs/>
-          <w:sz w:val="24"/>
-          <w:szCs w:val="24"/>
-        </w:rPr>
-        <w:t>"</w:t>
-      </w:r>
-      <w:r>
-        <w:rPr>
-          <w:rFonts w:ascii="Calibri Light" w:eastAsia="Arial" w:hAnsi="Calibri Light" w:cs="Arial"/>
-          <w:sz w:val="24"/>
-          <w:szCs w:val="24"/>
-        </w:rPr>
-        <w:t xml:space="preserve"> </w:t>
-      </w:r>
-      <w:r>
-        <w:rPr>
-          <w:rFonts w:ascii="Calibri Light" w:eastAsia="Arial" w:hAnsi="Calibri Light" w:cs="Arial"/>
-          <w:spacing w:val="6"/>
-          <w:sz w:val="24"/>
-          <w:szCs w:val="24"/>
-        </w:rPr>
-        <w:t xml:space="preserve"> </w:t>
-      </w:r>
-      <w:r>
-        <w:rPr>
-          <w:rFonts w:ascii="Calibri Light" w:eastAsia="Arial" w:hAnsi="Calibri Light" w:cs="Arial"/>
-          <w:sz w:val="24"/>
-          <w:szCs w:val="24"/>
-        </w:rPr>
-        <w:t xml:space="preserve">de </w:t>
+          <w:sz w:val="24"/>
+          <w:szCs w:val="24"/>
+        </w:rPr>
+        <w:t>${fi</w:t>
       </w:r>
       <w:r>
         <w:rPr>
           <w:rFonts w:ascii="Calibri Light" w:hAnsi="Calibri Light" w:cs="Kalinga"/>
           <w:b/>
           <w:bCs/>
-          <w:color w:val="FF0000"/>
-          <w:sz w:val="24"/>
-          <w:szCs w:val="24"/>
-        </w:rPr>
-        <w:t>${edadRector}</w:t>
-      </w:r>
-      <w:r>
-        <w:rPr>
-          <w:rFonts w:ascii="Calibri Light" w:hAnsi="Calibri Light" w:cs="Kalinga"/>
-          <w:color w:val="FF0000"/>
-          <w:sz w:val="24"/>
-          <w:szCs w:val="24"/>
-        </w:rPr>
-        <w:t xml:space="preserve">  </w:t>
-      </w:r>
-      <w:r>
-        <w:rPr>
-          <w:rFonts w:ascii="Calibri Light" w:hAnsi="Calibri Light" w:cs="Kalinga"/>
-          <w:sz w:val="24"/>
-          <w:szCs w:val="24"/>
-        </w:rPr>
-        <w:t xml:space="preserve">años </w:t>
-      </w:r>
-      <w:r>
-        <w:rPr>
-          <w:rFonts w:ascii="Calibri Light" w:hAnsi="Calibri Light" w:cs="Kalinga"/>
-          <w:sz w:val="24"/>
-          <w:szCs w:val="24"/>
-        </w:rPr>
-        <w:t xml:space="preserve"> </w:t>
-      </w:r>
-      <w:r>
-        <w:rPr>
-          <w:rFonts w:ascii="Calibri Light" w:eastAsia="Arial" w:hAnsi="Calibri Light" w:cs="Arial"/>
-          <w:sz w:val="24"/>
-          <w:szCs w:val="24"/>
-        </w:rPr>
-        <w:t>de</w:t>
-      </w:r>
-      <w:r>
-        <w:rPr>
-          <w:rFonts w:ascii="Calibri Light" w:eastAsia="Arial" w:hAnsi="Calibri Light" w:cs="Arial"/>
-          <w:spacing w:val="53"/>
-          <w:sz w:val="24"/>
-          <w:szCs w:val="24"/>
-        </w:rPr>
-        <w:t xml:space="preserve"> </w:t>
-      </w:r>
-      <w:r>
-        <w:rPr>
-          <w:rFonts w:ascii="Calibri Light" w:eastAsia="Arial" w:hAnsi="Calibri Light" w:cs="Arial"/>
-          <w:sz w:val="24"/>
-          <w:szCs w:val="24"/>
-        </w:rPr>
-        <w:t xml:space="preserve">edad,  </w:t>
+          <w:sz w:val="24"/>
+          <w:szCs w:val="24"/>
+        </w:rPr>
+        <w:t>r</w:t>
       </w:r>
       <w:r>
         <w:rPr>
           <w:rFonts w:ascii="Calibri Light" w:hAnsi="Calibri Light" w:cs="Kalinga"/>
           <w:b/>
           <w:bCs/>
-          <w:color w:val="FF0000"/>
-          <w:sz w:val="24"/>
-          <w:szCs w:val="24"/>
-        </w:rPr>
-        <w:t>${profesionRector}</w:t>
+          <w:sz w:val="24"/>
+          <w:szCs w:val="24"/>
+        </w:rPr>
+        <w:t>maRector}</w:t>
+      </w:r>
+      <w:r>
+        <w:rPr>
+          <w:rFonts w:ascii="Calibri Light" w:eastAsia="Arial" w:hAnsi="Calibri Light" w:cs="Arial"/>
+          <w:sz w:val="24"/>
+          <w:szCs w:val="24"/>
+        </w:rPr>
+        <w:t xml:space="preserve">" </w:t>
+      </w:r>
+      <w:r>
+        <w:rPr>
+          <w:rFonts w:ascii="Calibri Light" w:eastAsia="Arial" w:hAnsi="Calibri Light" w:cs="Arial"/>
+          <w:spacing w:val="6"/>
+          <w:sz w:val="24"/>
+          <w:szCs w:val="24"/>
+        </w:rPr>
+        <w:t xml:space="preserve"> </w:t>
+      </w:r>
+      <w:r>
+        <w:rPr>
+          <w:rFonts w:ascii="Calibri Light" w:eastAsia="Arial" w:hAnsi="Calibri Light" w:cs="Arial"/>
+          <w:sz w:val="24"/>
+          <w:szCs w:val="24"/>
+        </w:rPr>
+        <w:t xml:space="preserve">de </w:t>
+      </w:r>
+      <w:r>
+        <w:rPr>
+          <w:rFonts w:ascii="Calibri Light" w:eastAsia="Arial" w:hAnsi="Calibri Light" w:cs="Arial"/>
+          <w:sz w:val="24"/>
+          <w:szCs w:val="24"/>
+        </w:rPr>
+        <w:t xml:space="preserve"> </w:t>
+      </w:r>
+      <w:r>
+        <w:rPr>
+          <w:rFonts w:ascii="Calibri Light" w:hAnsi="Calibri Light" w:cs="Kalinga"/>
+          <w:b/>
+          <w:bCs/>
+          <w:sz w:val="24"/>
+          <w:szCs w:val="24"/>
+        </w:rPr>
+        <w:t xml:space="preserve">${edadRector}  </w:t>
+      </w:r>
+      <w:r>
+        <w:rPr>
+          <w:rFonts w:ascii="Calibri Light" w:eastAsia="Arial" w:hAnsi="Calibri Light" w:cs="Arial"/>
+          <w:sz w:val="24"/>
+          <w:szCs w:val="24"/>
+        </w:rPr>
+        <w:t>años</w:t>
+      </w:r>
+      <w:r>
+        <w:rPr>
+          <w:rFonts w:ascii="Calibri Light" w:eastAsia="Arial" w:hAnsi="Calibri Light" w:cs="Arial"/>
+          <w:spacing w:val="43"/>
+          <w:sz w:val="24"/>
+          <w:szCs w:val="24"/>
+        </w:rPr>
+        <w:t xml:space="preserve"> </w:t>
+      </w:r>
+      <w:r>
+        <w:rPr>
+          <w:rFonts w:ascii="Calibri Light" w:eastAsia="Arial" w:hAnsi="Calibri Light" w:cs="Arial"/>
+          <w:sz w:val="24"/>
+          <w:szCs w:val="24"/>
+        </w:rPr>
+        <w:t>de</w:t>
+      </w:r>
+      <w:r>
+        <w:rPr>
+          <w:rFonts w:ascii="Calibri Light" w:eastAsia="Arial" w:hAnsi="Calibri Light" w:cs="Arial"/>
+          <w:spacing w:val="53"/>
+          <w:sz w:val="24"/>
+          <w:szCs w:val="24"/>
+        </w:rPr>
+        <w:t xml:space="preserve"> </w:t>
+      </w:r>
+      <w:r>
+        <w:rPr>
+          <w:rFonts w:ascii="Calibri Light" w:eastAsia="Arial" w:hAnsi="Calibri Light" w:cs="Arial"/>
+          <w:sz w:val="24"/>
+          <w:szCs w:val="24"/>
+        </w:rPr>
+        <w:t xml:space="preserve">edad,  </w:t>
+      </w:r>
+      <w:r>
+        <w:rPr>
+          <w:rFonts w:ascii="Calibri Light" w:hAnsi="Calibri Light" w:cs="Kalinga"/>
+          <w:b/>
+          <w:bCs/>
+          <w:sz w:val="24"/>
+          <w:szCs w:val="24"/>
+        </w:rPr>
+        <w:t xml:space="preserve">${profesionRector} </w:t>
       </w:r>
       <w:r>
         <w:rPr>
@@ -417,31 +388,20 @@
           <w:rFonts w:ascii="Calibri Light" w:eastAsia="Arial" w:hAnsi="Calibri Light" w:cs="Arial"/>
           <w:b/>
           <w:bCs/>
-          <w:color w:val="FF0000"/>
           <w:position w:val="-1"/>
           <w:sz w:val="24"/>
           <w:szCs w:val="24"/>
         </w:rPr>
-        <w:t>${duiTextoRector}</w:t>
-      </w:r>
-      <w:r>
-        <w:rPr>
-          <w:rFonts w:ascii="Calibri Light" w:eastAsia="Arial" w:hAnsi="Calibri Light" w:cs="Arial"/>
-          <w:color w:val="FF0000"/>
+        <w:t>${duiRector}</w:t>
+      </w:r>
+      <w:r>
+        <w:rPr>
+          <w:rFonts w:ascii="Calibri Light" w:eastAsia="Arial" w:hAnsi="Calibri Light" w:cs="Arial"/>
           <w:position w:val="-1"/>
           <w:sz w:val="24"/>
           <w:szCs w:val="24"/>
         </w:rPr>
-        <w:t xml:space="preserve"> </w:t>
-      </w:r>
-      <w:r>
-        <w:rPr>
-          <w:rFonts w:ascii="Calibri Light" w:eastAsia="Arial" w:hAnsi="Calibri Light" w:cs="Arial"/>
-          <w:position w:val="-1"/>
-          <w:sz w:val="24"/>
-          <w:szCs w:val="24"/>
-        </w:rPr>
-        <w:t xml:space="preserve">y Número </w:t>
+        <w:t xml:space="preserve"> y Número </w:t>
       </w:r>
       <w:r>
         <w:rPr>
@@ -486,17 +446,15 @@
           <w:rFonts w:ascii="Calibri Light" w:eastAsia="Arial" w:hAnsi="Calibri Light" w:cs="Arial"/>
           <w:b/>
           <w:bCs/>
-          <w:color w:val="FF0000"/>
           <w:position w:val="-1"/>
           <w:sz w:val="24"/>
           <w:szCs w:val="24"/>
         </w:rPr>
-        <w:t>${nitTextoRector}</w:t>
-      </w:r>
-      <w:r>
-        <w:rPr>
-          <w:rFonts w:ascii="Calibri Light" w:eastAsia="Arial" w:hAnsi="Calibri Light" w:cs="Arial"/>
-          <w:color w:val="FF0000"/>
+        <w:t>${nitRector}</w:t>
+      </w:r>
+      <w:r>
+        <w:rPr>
+          <w:rFonts w:ascii="Calibri Light" w:eastAsia="Arial" w:hAnsi="Calibri Light" w:cs="Arial"/>
           <w:position w:val="-1"/>
           <w:sz w:val="24"/>
           <w:szCs w:val="24"/>
@@ -1582,11 +1540,19 @@
         <w:rPr>
           <w:rFonts w:ascii="Calibri Light" w:eastAsia="Arial Unicode MS" w:hAnsi="Calibri Light" w:cs="Arial Unicode MS"/>
           <w:b/>
-          <w:color w:val="FF0000"/>
-          <w:sz w:val="24"/>
-          <w:szCs w:val="24"/>
+          <w:sz w:val="24"/>
+          <w:szCs w:val="24"/>
+          <w:lang w:val="es-MX"/>
         </w:rPr>
         <w:t>${nombreCandidato}</w:t>
+      </w:r>
+      <w:r>
+        <w:rPr>
+          <w:rFonts w:ascii="Calibri Light" w:eastAsia="Arial" w:hAnsi="Calibri Light" w:cs="Arial"/>
+          <w:sz w:val="24"/>
+          <w:szCs w:val="24"/>
+        </w:rPr>
+        <w:t xml:space="preserve"> </w:t>
       </w:r>
       <w:r>
         <w:rPr>
@@ -1691,32 +1657,11 @@
         <w:rPr>
           <w:rFonts w:ascii="Calibri Light" w:eastAsia="Arial" w:hAnsi="Calibri Light" w:cs="Arial"/>
           <w:b/>
-          <w:color w:val="FF0000"/>
           <w:position w:val="-1"/>
           <w:sz w:val="24"/>
           <w:szCs w:val="24"/>
         </w:rPr>
-        <w:t>${candidatoEdad}</w:t>
-      </w:r>
-      <w:r>
-        <w:rPr>
-          <w:rFonts w:ascii="Calibri Light" w:eastAsia="Arial" w:hAnsi="Calibri Light" w:cs="Arial"/>
-          <w:b/>
-          <w:color w:val="FF0000"/>
-          <w:position w:val="-1"/>
-          <w:sz w:val="24"/>
-          <w:szCs w:val="24"/>
-        </w:rPr>
-        <w:t xml:space="preserve">  </w:t>
-      </w:r>
-      <w:r>
-        <w:rPr>
-          <w:rFonts w:ascii="Calibri Light" w:eastAsia="Arial" w:hAnsi="Calibri Light" w:cs="Arial"/>
-          <w:position w:val="-1"/>
-          <w:sz w:val="24"/>
-          <w:szCs w:val="24"/>
-        </w:rPr>
-        <w:t>años de edad</w:t>
+        <w:t>${edadCandidato}</w:t>
       </w:r>
       <w:r>
         <w:rPr>
@@ -1726,18 +1671,7 @@
           <w:sz w:val="24"/>
           <w:szCs w:val="24"/>
         </w:rPr>
-        <w:t xml:space="preserve">, </w:t>
-      </w:r>
-      <w:r>
-        <w:rPr>
-          <w:rFonts w:ascii="Calibri Light" w:eastAsia="Arial" w:hAnsi="Calibri Light" w:cs="Arial"/>
-          <w:b/>
-          <w:color w:val="FF0000"/>
-          <w:position w:val="-1"/>
-          <w:sz w:val="24"/>
-          <w:szCs w:val="24"/>
-        </w:rPr>
-        <w:t>${candidatoProfesion}</w:t>
+        <w:t xml:space="preserve"> </w:t>
       </w:r>
       <w:r>
         <w:rPr>
@@ -1747,23 +1681,60 @@
           <w:sz w:val="24"/>
           <w:szCs w:val="24"/>
         </w:rPr>
+        <w:t xml:space="preserve"> </w:t>
+      </w:r>
+      <w:r>
+        <w:rPr>
+          <w:rFonts w:ascii="Calibri Light" w:eastAsia="Arial" w:hAnsi="Calibri Light" w:cs="Arial"/>
+          <w:position w:val="-1"/>
+          <w:sz w:val="24"/>
+          <w:szCs w:val="24"/>
+        </w:rPr>
+        <w:t>años de edad</w:t>
+      </w:r>
+      <w:r>
+        <w:rPr>
+          <w:rFonts w:ascii="Calibri Light" w:eastAsia="Arial" w:hAnsi="Calibri Light" w:cs="Arial"/>
+          <w:b/>
+          <w:position w:val="-1"/>
+          <w:sz w:val="24"/>
+          <w:szCs w:val="24"/>
+        </w:rPr>
         <w:t xml:space="preserve">, </w:t>
       </w:r>
       <w:r>
         <w:rPr>
           <w:rFonts w:ascii="Calibri Light" w:eastAsia="Arial" w:hAnsi="Calibri Light" w:cs="Arial"/>
+          <w:b/>
           <w:position w:val="-1"/>
           <w:sz w:val="24"/>
           <w:szCs w:val="24"/>
         </w:rPr>
+        <w:t>${profesionCandidato}</w:t>
+      </w:r>
+      <w:r>
+        <w:rPr>
+          <w:rFonts w:ascii="Calibri Light" w:eastAsia="Arial" w:hAnsi="Calibri Light" w:cs="Arial"/>
+          <w:b/>
+          <w:position w:val="-1"/>
+          <w:sz w:val="24"/>
+          <w:szCs w:val="24"/>
+        </w:rPr>
+        <w:t xml:space="preserve">, </w:t>
+      </w:r>
+      <w:r>
+        <w:rPr>
+          <w:rFonts w:ascii="Calibri Light" w:eastAsia="Arial" w:hAnsi="Calibri Light" w:cs="Arial"/>
+          <w:position w:val="-1"/>
+          <w:sz w:val="24"/>
+          <w:szCs w:val="24"/>
+        </w:rPr>
         <w:t xml:space="preserve">de nacionalidad </w:t>
       </w:r>
       <w:r>
         <w:rPr>
           <w:rFonts w:ascii="Calibri Light" w:eastAsia="Arial" w:hAnsi="Calibri Light" w:cs="Arial"/>
           <w:b/>
-          <w:bCs/>
-          <w:color w:val="FF0000"/>
           <w:position w:val="-1"/>
           <w:sz w:val="24"/>
           <w:szCs w:val="24"/>
@@ -1774,7 +1745,6 @@
         <w:rPr>
           <w:rFonts w:ascii="Calibri Light" w:eastAsia="Arial" w:hAnsi="Calibri Light" w:cs="Arial"/>
           <w:b/>
-          <w:color w:val="FF0000"/>
           <w:position w:val="-1"/>
           <w:sz w:val="24"/>
           <w:szCs w:val="24"/>
@@ -1858,24 +1828,26 @@
         </w:rPr>
         <w:t xml:space="preserve"> pasaporte</w:t>
       </w:r>
-      <w:r>
-        <w:rPr>
-          <w:rFonts w:ascii="Calibri Light" w:eastAsia="Arial" w:hAnsi="Calibri Light" w:cs="Arial"/>
+      <w:bookmarkStart w:id="0" w:name="_GoBack"/>
+      <w:bookmarkEnd w:id="0"/>
+      <w:r>
+        <w:rPr>
+          <w:rFonts w:ascii="Calibri Light" w:eastAsia="Arial" w:hAnsi="Calibri Light" w:cs="Arial"/>
+          <w:b/>
           <w:position w:val="-1"/>
           <w:sz w:val="24"/>
           <w:szCs w:val="24"/>
         </w:rPr>
-        <w:t xml:space="preserve"> </w:t>
-      </w:r>
-      <w:r>
-        <w:rPr>
-          <w:rFonts w:ascii="Kalinga" w:hAnsi="Kalinga" w:cs="Kalinga"/>
-          <w:b/>
-          <w:color w:val="FF0000"/>
-          <w:sz w:val="22"/>
-          <w:szCs w:val="22"/>
-        </w:rPr>
-        <w:t xml:space="preserve">${pasaporte}, </w:t>
+        <w:t xml:space="preserve"> ${pasaporte}</w:t>
+      </w:r>
+      <w:r>
+        <w:rPr>
+          <w:rFonts w:ascii="Calibri Light" w:eastAsia="Arial" w:hAnsi="Calibri Light" w:cs="Arial"/>
+          <w:w w:val="110"/>
+          <w:sz w:val="24"/>
+          <w:szCs w:val="24"/>
+        </w:rPr>
+        <w:t xml:space="preserve">, </w:t>
       </w:r>
       <w:r>
         <w:rPr>
@@ -3443,12 +3415,11 @@
         <w:rPr>
           <w:rFonts w:ascii="Calibri Light" w:eastAsia="Arial" w:hAnsi="Calibri Light" w:cs="Arial"/>
           <w:b/>
-          <w:color w:val="FF0000"/>
           <w:w w:val="110"/>
           <w:sz w:val="24"/>
           <w:szCs w:val="24"/>
         </w:rPr>
-        <w:t xml:space="preserve">${numeroAcuerdo} </w:t>
+        <w:t xml:space="preserve">${codigoAcuerdo} </w:t>
       </w:r>
       <w:r>
         <w:rPr>
@@ -3630,7 +3601,6 @@
         <w:rPr>
           <w:rFonts w:ascii="Calibri Light" w:eastAsia="Arial" w:hAnsi="Calibri Light" w:cs="Arial"/>
           <w:b/>
-          <w:color w:val="FF0000"/>
           <w:position w:val="-1"/>
           <w:sz w:val="24"/>
           <w:szCs w:val="24"/>
@@ -3644,56 +3614,35 @@
           <w:sz w:val="24"/>
           <w:szCs w:val="24"/>
         </w:rPr>
-        <w:t xml:space="preserve">, </w:t>
-      </w:r>
-      <w:r>
-        <w:rPr>
-          <w:rFonts w:ascii="Calibri Light" w:eastAsia="Arial" w:hAnsi="Calibri Light" w:cs="Arial"/>
-          <w:strike/>
-          <w:color w:val="00B050"/>
-          <w:position w:val="-1"/>
-          <w:sz w:val="24"/>
-          <w:szCs w:val="24"/>
-          <w:u w:val="single"/>
-        </w:rPr>
-        <w:t xml:space="preserve">y </w:t>
-      </w:r>
-      <w:r>
-        <w:rPr>
-          <w:rFonts w:ascii="Calibri Light" w:eastAsia="Arial" w:hAnsi="Calibri Light" w:cs="Arial"/>
-          <w:strike/>
-          <w:color w:val="00B050"/>
+        <w:t xml:space="preserve">, y </w:t>
+      </w:r>
+      <w:r>
+        <w:rPr>
+          <w:rFonts w:ascii="Calibri Light" w:eastAsia="Arial" w:hAnsi="Calibri Light" w:cs="Arial"/>
           <w:spacing w:val="-9"/>
           <w:position w:val="-1"/>
           <w:sz w:val="24"/>
           <w:szCs w:val="24"/>
-          <w:u w:val="single"/>
-        </w:rPr>
-        <w:t xml:space="preserve"> </w:t>
-      </w:r>
-      <w:r>
-        <w:rPr>
-          <w:rFonts w:ascii="Calibri Light" w:eastAsia="Arial" w:hAnsi="Calibri Light" w:cs="Arial"/>
-          <w:strike/>
-          <w:color w:val="00B050"/>
+        </w:rPr>
+        <w:t xml:space="preserve"> </w:t>
+      </w:r>
+      <w:r>
+        <w:rPr>
+          <w:rFonts w:ascii="Calibri Light" w:eastAsia="Arial" w:hAnsi="Calibri Light" w:cs="Arial"/>
           <w:w w:val="110"/>
           <w:position w:val="-1"/>
           <w:sz w:val="24"/>
           <w:szCs w:val="24"/>
-          <w:u w:val="single"/>
         </w:rPr>
         <w:t>b)</w:t>
       </w:r>
       <w:r>
         <w:rPr>
           <w:rFonts w:ascii="Calibri Light" w:eastAsia="Arial" w:hAnsi="Calibri Light" w:cs="Arial"/>
-          <w:strike/>
-          <w:color w:val="00B050"/>
           <w:spacing w:val="-4"/>
           <w:position w:val="-1"/>
           <w:sz w:val="24"/>
           <w:szCs w:val="24"/>
-          <w:u w:val="single"/>
         </w:rPr>
         <w:t xml:space="preserve"> </w:t>
       </w:r>
@@ -3701,35 +3650,152 @@
         <w:rPr>
           <w:rFonts w:ascii="Calibri Light" w:eastAsia="Arial" w:hAnsi="Calibri Light" w:cs="Arial"/>
           <w:b/>
-          <w:strike/>
-          <w:color w:val="00B050"/>
           <w:position w:val="-1"/>
           <w:sz w:val="22"/>
           <w:szCs w:val="24"/>
+        </w:rPr>
+        <w:t>EL PRESENTE CONTRATO SE FINANCIARÁ DE CONFORMIDAD A LO DISPUESTO EN EL ACUERDO DEL CONSEJO SUPERIOR UNIVERSITARIO N°045-2019-2021 (V) TOMADO EN SESION ORDINARIA CELEBRADA EL 25 DE MARZO DE DOS MIL VEINTIUNO</w:t>
+      </w:r>
+      <w:r>
+        <w:rPr>
+          <w:rFonts w:ascii="Calibri Light" w:eastAsia="Arial" w:hAnsi="Calibri Light" w:cs="Arial"/>
+          <w:w w:val="110"/>
+          <w:sz w:val="24"/>
+          <w:szCs w:val="24"/>
+        </w:rPr>
+        <w:t>.</w:t>
+      </w:r>
+      <w:r>
+        <w:rPr>
+          <w:rFonts w:ascii="Calibri Light" w:eastAsia="Arial" w:hAnsi="Calibri Light" w:cs="Arial"/>
+          <w:sz w:val="24"/>
+          <w:szCs w:val="24"/>
+        </w:rPr>
+        <w:t xml:space="preserve"> </w:t>
+      </w:r>
+      <w:r>
+        <w:rPr>
+          <w:rFonts w:ascii="Calibri Light" w:eastAsia="Arial" w:hAnsi="Calibri Light" w:cs="Arial"/>
+          <w:b/>
+          <w:sz w:val="24"/>
+          <w:szCs w:val="24"/>
+        </w:rPr>
+        <w:t>TERCERO, OBJETO DEL CONTRATO.</w:t>
+      </w:r>
+      <w:r>
+        <w:rPr>
+          <w:rFonts w:ascii="Calibri Light" w:eastAsia="Arial" w:hAnsi="Calibri Light" w:cs="Arial"/>
+          <w:sz w:val="24"/>
+          <w:szCs w:val="24"/>
+        </w:rPr>
+        <w:t xml:space="preserve"> </w:t>
+      </w:r>
+      <w:r>
+        <w:rPr>
+          <w:rFonts w:ascii="Calibri Light" w:eastAsia="Arial" w:hAnsi="Calibri Light" w:cs="Arial"/>
+          <w:sz w:val="24"/>
+          <w:szCs w:val="24"/>
+        </w:rPr>
+        <w:t>“EL CONTRATADO</w:t>
+      </w:r>
+      <w:r>
+        <w:rPr>
+          <w:rFonts w:ascii="Calibri Light" w:eastAsia="Arial" w:hAnsi="Calibri Light" w:cs="Arial"/>
+          <w:sz w:val="24"/>
+          <w:szCs w:val="24"/>
+        </w:rPr>
+        <w:t xml:space="preserve">" se compromete a prestar sus </w:t>
+      </w:r>
+      <w:r>
+        <w:rPr>
+          <w:rFonts w:ascii="Calibri Light" w:eastAsia="Arial" w:hAnsi="Calibri Light" w:cs="Arial"/>
+          <w:spacing w:val="37"/>
+          <w:sz w:val="24"/>
+          <w:szCs w:val="24"/>
+        </w:rPr>
+        <w:t xml:space="preserve"> </w:t>
+      </w:r>
+      <w:r>
+        <w:rPr>
+          <w:rFonts w:ascii="Calibri Light" w:eastAsia="Arial" w:hAnsi="Calibri Light" w:cs="Arial"/>
+          <w:sz w:val="24"/>
+          <w:szCs w:val="24"/>
+        </w:rPr>
+        <w:t xml:space="preserve">servicios   </w:t>
+      </w:r>
+      <w:r>
+        <w:rPr>
+          <w:rFonts w:ascii="Calibri Light" w:eastAsia="Arial" w:hAnsi="Calibri Light" w:cs="Arial"/>
+          <w:spacing w:val="8"/>
+          <w:sz w:val="24"/>
+          <w:szCs w:val="24"/>
+        </w:rPr>
+        <w:t xml:space="preserve"> </w:t>
+      </w:r>
+      <w:r>
+        <w:rPr>
+          <w:rFonts w:ascii="Calibri Light" w:eastAsia="Arial" w:hAnsi="Calibri Light" w:cs="Arial"/>
+          <w:w w:val="110"/>
+          <w:sz w:val="24"/>
+          <w:szCs w:val="24"/>
+        </w:rPr>
+        <w:t>profesionales</w:t>
+      </w:r>
+      <w:r>
+        <w:rPr>
+          <w:rFonts w:ascii="Calibri Light" w:eastAsia="Arial" w:hAnsi="Calibri Light" w:cs="Arial"/>
+          <w:sz w:val="24"/>
+          <w:szCs w:val="24"/>
+        </w:rPr>
+        <w:t xml:space="preserve">, en la </w:t>
+      </w:r>
+      <w:r>
+        <w:rPr>
+          <w:rFonts w:ascii="Calibri Light" w:eastAsia="Arial" w:hAnsi="Calibri Light" w:cs="Arial"/>
+          <w:b/>
+          <w:sz w:val="24"/>
+          <w:szCs w:val="24"/>
+        </w:rPr>
+        <w:t>${escuelaContratante}</w:t>
+      </w:r>
+      <w:r>
+        <w:rPr>
+          <w:rFonts w:ascii="Calibri Light" w:eastAsia="Arial" w:hAnsi="Calibri Light" w:cs="Arial"/>
+          <w:sz w:val="24"/>
+          <w:szCs w:val="24"/>
+        </w:rPr>
+        <w:t xml:space="preserve"> </w:t>
+      </w:r>
+      <w:r>
+        <w:rPr>
+          <w:rFonts w:ascii="Calibri Light" w:eastAsia="Arial" w:hAnsi="Calibri Light" w:cs="Arial"/>
+          <w:sz w:val="24"/>
+          <w:szCs w:val="24"/>
+        </w:rPr>
+        <w:t xml:space="preserve">de la Facultad de </w:t>
+      </w:r>
+      <w:r>
+        <w:rPr>
+          <w:rFonts w:ascii="Calibri Light" w:eastAsia="Arial" w:hAnsi="Calibri Light" w:cs="Arial"/>
+          <w:sz w:val="24"/>
+          <w:szCs w:val="24"/>
           <w:u w:val="single"/>
         </w:rPr>
-        <w:t>EL PRESENTE CONTRATO SE FINANCIARÁ DE CONFORMIDAD A LO DISPUESTO EN EL ACUERDO DEL CONSEJO SUPERIOR UNIVERSITARIO N°045-2019-2021 (V) TOMADO EN SESION ORDINARIA CELEBRADA EL 25 DE MARZO DE DOS MIL VEINTIUNO</w:t>
-      </w:r>
-      <w:r>
-        <w:rPr>
-          <w:rFonts w:ascii="Calibri Light" w:eastAsia="Arial" w:hAnsi="Calibri Light" w:cs="Arial"/>
-          <w:strike/>
-          <w:color w:val="00B050"/>
-          <w:w w:val="110"/>
-          <w:sz w:val="24"/>
-          <w:szCs w:val="24"/>
-          <w:u w:val="single"/>
-        </w:rPr>
-        <w:t>.</w:t>
-      </w:r>
-      <w:r>
-        <w:rPr>
-          <w:rFonts w:ascii="Calibri Light" w:eastAsia="Arial" w:hAnsi="Calibri Light" w:cs="Arial"/>
-          <w:strike/>
-          <w:color w:val="00B050"/>
-          <w:sz w:val="24"/>
-          <w:szCs w:val="24"/>
-          <w:u w:val="single"/>
+        <w:t xml:space="preserve">Ingenieria y Arquitectura </w:t>
+      </w:r>
+      <w:r>
+        <w:rPr>
+          <w:rFonts w:ascii="Calibri Light" w:eastAsia="Arial" w:hAnsi="Calibri Light" w:cs="Arial"/>
+          <w:sz w:val="24"/>
+          <w:szCs w:val="24"/>
+        </w:rPr>
+        <w:t>en el cargo de</w:t>
+      </w:r>
+      <w:r>
+        <w:rPr>
+          <w:rFonts w:ascii="Calibri Light" w:eastAsia="Arial" w:hAnsi="Calibri Light" w:cs="Arial"/>
+          <w:sz w:val="24"/>
+          <w:szCs w:val="24"/>
         </w:rPr>
         <w:t xml:space="preserve"> </w:t>
       </w:r>
@@ -3737,125 +3803,44 @@
         <w:rPr>
           <w:rFonts w:ascii="Calibri Light" w:eastAsia="Arial" w:hAnsi="Calibri Light" w:cs="Arial"/>
           <w:b/>
-          <w:strike/>
-          <w:color w:val="00B050"/>
-          <w:sz w:val="24"/>
-          <w:szCs w:val="24"/>
-          <w:u w:val="single"/>
-        </w:rPr>
-        <w:t>TERCERO, OBJETO DEL CONTRATO.</w:t>
-      </w:r>
-      <w:r>
-        <w:rPr>
-          <w:rFonts w:ascii="Calibri Light" w:eastAsia="Arial" w:hAnsi="Calibri Light" w:cs="Arial"/>
-          <w:sz w:val="24"/>
-          <w:szCs w:val="24"/>
-        </w:rPr>
-        <w:t xml:space="preserve"> </w:t>
-      </w:r>
-      <w:r>
-        <w:rPr>
-          <w:rFonts w:ascii="Calibri Light" w:eastAsia="Arial" w:hAnsi="Calibri Light" w:cs="Arial"/>
-          <w:sz w:val="24"/>
-          <w:szCs w:val="24"/>
-        </w:rPr>
-        <w:t>“EL CONTRATADO</w:t>
-      </w:r>
-      <w:r>
-        <w:rPr>
-          <w:rFonts w:ascii="Calibri Light" w:eastAsia="Arial" w:hAnsi="Calibri Light" w:cs="Arial"/>
-          <w:sz w:val="24"/>
-          <w:szCs w:val="24"/>
-        </w:rPr>
-        <w:t xml:space="preserve">" se compromete a prestar sus </w:t>
-      </w:r>
-      <w:r>
-        <w:rPr>
-          <w:rFonts w:ascii="Calibri Light" w:eastAsia="Arial" w:hAnsi="Calibri Light" w:cs="Arial"/>
-          <w:spacing w:val="37"/>
-          <w:sz w:val="24"/>
-          <w:szCs w:val="24"/>
-        </w:rPr>
-        <w:t xml:space="preserve"> </w:t>
-      </w:r>
-      <w:r>
-        <w:rPr>
-          <w:rFonts w:ascii="Calibri Light" w:eastAsia="Arial" w:hAnsi="Calibri Light" w:cs="Arial"/>
-          <w:sz w:val="24"/>
-          <w:szCs w:val="24"/>
-        </w:rPr>
-        <w:t xml:space="preserve">servicios   </w:t>
-      </w:r>
-      <w:r>
-        <w:rPr>
-          <w:rFonts w:ascii="Calibri Light" w:eastAsia="Arial" w:hAnsi="Calibri Light" w:cs="Arial"/>
-          <w:spacing w:val="8"/>
-          <w:sz w:val="24"/>
-          <w:szCs w:val="24"/>
-        </w:rPr>
-        <w:t xml:space="preserve"> </w:t>
-      </w:r>
-      <w:r>
-        <w:rPr>
-          <w:rFonts w:ascii="Calibri Light" w:eastAsia="Arial" w:hAnsi="Calibri Light" w:cs="Arial"/>
-          <w:w w:val="110"/>
-          <w:sz w:val="24"/>
-          <w:szCs w:val="24"/>
-        </w:rPr>
-        <w:t>profesionales</w:t>
-      </w:r>
-      <w:r>
-        <w:rPr>
-          <w:rFonts w:ascii="Calibri Light" w:eastAsia="Arial" w:hAnsi="Calibri Light" w:cs="Arial"/>
-          <w:sz w:val="24"/>
-          <w:szCs w:val="24"/>
-        </w:rPr>
-        <w:t xml:space="preserve">, en la </w:t>
+          <w:sz w:val="24"/>
+          <w:szCs w:val="24"/>
+        </w:rPr>
+        <w:t>${</w:t>
       </w:r>
       <w:r>
         <w:rPr>
           <w:rFonts w:ascii="Calibri Light" w:eastAsia="Arial" w:hAnsi="Calibri Light" w:cs="Arial"/>
           <w:b/>
-          <w:color w:val="FF0000"/>
-          <w:sz w:val="24"/>
-          <w:szCs w:val="24"/>
-        </w:rPr>
-        <w:t>${escuelaContratante}</w:t>
+          <w:sz w:val="24"/>
+          <w:szCs w:val="24"/>
+        </w:rPr>
+        <w:t>cargoCandidato</w:t>
       </w:r>
       <w:r>
         <w:rPr>
           <w:rFonts w:ascii="Calibri Light" w:eastAsia="Arial" w:hAnsi="Calibri Light" w:cs="Arial"/>
           <w:b/>
-          <w:color w:val="FF0000"/>
-          <w:sz w:val="24"/>
-          <w:szCs w:val="24"/>
-        </w:rPr>
-        <w:t xml:space="preserve"> </w:t>
-      </w:r>
-      <w:r>
-        <w:rPr>
-          <w:rFonts w:ascii="Calibri Light" w:eastAsia="Arial" w:hAnsi="Calibri Light" w:cs="Arial"/>
-          <w:sz w:val="24"/>
-          <w:szCs w:val="24"/>
-        </w:rPr>
-        <w:t xml:space="preserve">de la Facultad de </w:t>
-      </w:r>
-      <w:r>
-        <w:rPr>
-          <w:rFonts w:ascii="Calibri Light" w:eastAsia="Arial" w:hAnsi="Calibri Light" w:cs="Arial"/>
-          <w:sz w:val="24"/>
-          <w:szCs w:val="24"/>
-          <w:u w:val="single"/>
-        </w:rPr>
-        <w:t xml:space="preserve">Ingenieria y Arquitectura </w:t>
-      </w:r>
-      <w:r>
-        <w:rPr>
-          <w:rFonts w:ascii="Calibri Light" w:eastAsia="Arial" w:hAnsi="Calibri Light" w:cs="Arial"/>
-          <w:sz w:val="24"/>
-          <w:szCs w:val="24"/>
-        </w:rPr>
-        <w:t>en el cargo de</w:t>
+          <w:sz w:val="24"/>
+          <w:szCs w:val="24"/>
+        </w:rPr>
+        <w:t>}</w:t>
+      </w:r>
+      <w:r>
+        <w:rPr>
+          <w:rFonts w:ascii="Calibri Light" w:eastAsia="Arial" w:hAnsi="Calibri Light" w:cs="Arial"/>
+          <w:sz w:val="24"/>
+          <w:szCs w:val="24"/>
+        </w:rPr>
+        <w:t xml:space="preserve">, </w:t>
+      </w:r>
+      <w:r>
+        <w:rPr>
+          <w:rFonts w:ascii="Calibri Light" w:eastAsia="Arial" w:hAnsi="Calibri Light" w:cs="Arial"/>
+          <w:sz w:val="24"/>
+          <w:szCs w:val="24"/>
+        </w:rPr>
+        <w:t>Cargo en el que desarrollará las actividades siguientes:</w:t>
       </w:r>
       <w:r>
         <w:rPr>
@@ -3869,53 +3854,28 @@
         <w:rPr>
           <w:rFonts w:ascii="Calibri Light" w:eastAsia="Arial" w:hAnsi="Calibri Light" w:cs="Arial"/>
           <w:b/>
-          <w:color w:val="FF0000"/>
-          <w:sz w:val="24"/>
-          <w:szCs w:val="24"/>
-        </w:rPr>
-        <w:t>${cargoCandidato}</w:t>
-      </w:r>
-      <w:r>
-        <w:rPr>
-          <w:rFonts w:ascii="Calibri Light" w:eastAsia="Arial" w:hAnsi="Calibri Light" w:cs="Arial"/>
-          <w:sz w:val="24"/>
-          <w:szCs w:val="24"/>
-        </w:rPr>
-        <w:t xml:space="preserve">, </w:t>
-      </w:r>
-      <w:r>
-        <w:rPr>
-          <w:rFonts w:ascii="Calibri Light" w:eastAsia="Arial" w:hAnsi="Calibri Light" w:cs="Arial"/>
-          <w:sz w:val="24"/>
-          <w:szCs w:val="24"/>
-        </w:rPr>
-        <w:t>Cargo en el que desarrollará las actividades siguientes:</w:t>
-      </w:r>
-      <w:r>
-        <w:rPr>
-          <w:rFonts w:ascii="Calibri Light" w:eastAsia="Arial" w:hAnsi="Calibri Light" w:cs="Arial"/>
-          <w:sz w:val="24"/>
-          <w:szCs w:val="24"/>
-        </w:rPr>
-        <w:t xml:space="preserve"> </w:t>
+          <w:sz w:val="24"/>
+          <w:szCs w:val="24"/>
+        </w:rPr>
+        <w:t>${</w:t>
       </w:r>
       <w:r>
         <w:rPr>
           <w:rFonts w:ascii="Calibri Light" w:eastAsia="Arial" w:hAnsi="Calibri Light" w:cs="Arial"/>
           <w:b/>
-          <w:color w:val="FF0000"/>
-          <w:sz w:val="24"/>
-          <w:szCs w:val="24"/>
-        </w:rPr>
-        <w:t>${actividadesCandidato}</w:t>
-      </w:r>
-      <w:r>
-        <w:rPr>
-          <w:rFonts w:ascii="Calibri Light" w:eastAsia="Arial" w:hAnsi="Calibri Light" w:cs="Arial"/>
-          <w:sz w:val="24"/>
-          <w:szCs w:val="24"/>
-        </w:rPr>
-        <w:t>,</w:t>
+          <w:sz w:val="24"/>
+          <w:szCs w:val="24"/>
+        </w:rPr>
+        <w:t>funcionesCandidato</w:t>
+      </w:r>
+      <w:r>
+        <w:rPr>
+          <w:rFonts w:ascii="Calibri Light" w:eastAsia="Arial" w:hAnsi="Calibri Light" w:cs="Arial"/>
+          <w:b/>
+          <w:sz w:val="24"/>
+          <w:szCs w:val="24"/>
+        </w:rPr>
+        <w:t>}</w:t>
       </w:r>
       <w:r>
         <w:rPr>
@@ -3946,7 +3906,6 @@
         <w:rPr>
           <w:rFonts w:ascii="Calibri Light" w:eastAsia="Arial" w:hAnsi="Calibri Light" w:cs="Arial"/>
           <w:b/>
-          <w:color w:val="FF0000"/>
           <w:sz w:val="24"/>
           <w:szCs w:val="24"/>
         </w:rPr>
@@ -4012,25 +3971,34 @@
           <w:sz w:val="24"/>
           <w:szCs w:val="24"/>
         </w:rPr>
-        <w:t xml:space="preserve"> como</w:t>
-      </w:r>
-      <w:r>
-        <w:rPr>
-          <w:rFonts w:ascii="Calibri Light" w:eastAsia="Arial" w:hAnsi="Calibri Light" w:cs="Arial"/>
-          <w:sz w:val="24"/>
-          <w:szCs w:val="24"/>
-        </w:rPr>
-        <w:t xml:space="preserve"> </w:t>
+        <w:t xml:space="preserve"> como </w:t>
       </w:r>
       <w:r>
         <w:rPr>
           <w:rFonts w:ascii="Calibri Light" w:eastAsia="Arial" w:hAnsi="Calibri Light" w:cs="Arial"/>
           <w:b/>
-          <w:color w:val="FF0000"/>
-          <w:sz w:val="24"/>
-          <w:szCs w:val="24"/>
-        </w:rPr>
-        <w:t>${cargoCandidato}</w:t>
+          <w:sz w:val="24"/>
+          <w:szCs w:val="24"/>
+        </w:rPr>
+        <w:t>${</w:t>
+      </w:r>
+      <w:r>
+        <w:rPr>
+          <w:rFonts w:ascii="Calibri Light" w:eastAsia="Arial" w:hAnsi="Calibri Light" w:cs="Arial"/>
+          <w:b/>
+          <w:sz w:val="24"/>
+          <w:szCs w:val="24"/>
+        </w:rPr>
+        <w:t>cargoCandidato</w:t>
+      </w:r>
+      <w:r>
+        <w:rPr>
+          <w:rFonts w:ascii="Calibri Light" w:eastAsia="Arial" w:hAnsi="Calibri Light" w:cs="Arial"/>
+          <w:b/>
+          <w:sz w:val="24"/>
+          <w:szCs w:val="24"/>
+        </w:rPr>
+        <w:t>}</w:t>
       </w:r>
       <w:r>
         <w:rPr>
@@ -4046,29 +4014,21 @@
           <w:sz w:val="24"/>
           <w:szCs w:val="24"/>
         </w:rPr>
-        <w:t xml:space="preserve"> durante el periodo de</w:t>
-      </w:r>
-      <w:r>
-        <w:rPr>
-          <w:rFonts w:ascii="Calibri Light" w:eastAsia="Arial" w:hAnsi="Calibri Light" w:cs="Arial"/>
-          <w:sz w:val="24"/>
-          <w:szCs w:val="24"/>
-        </w:rPr>
-        <w:t xml:space="preserve"> </w:t>
-      </w:r>
-      <w:r>
-        <w:rPr>
-          <w:rFonts w:ascii="Calibri Light" w:eastAsia="Arial" w:hAnsi="Calibri Light" w:cs="Arial"/>
-          <w:sz w:val="24"/>
-          <w:szCs w:val="24"/>
-        </w:rPr>
-        <w:t>l</w:t>
+        <w:t xml:space="preserve"> durante el periodo del</w:t>
       </w:r>
       <w:r>
         <w:rPr>
           <w:rFonts w:ascii="Calibri Light" w:eastAsia="Arial" w:hAnsi="Calibri Light" w:cs="Arial"/>
           <w:b/>
-          <w:color w:val="FF0000"/>
+          <w:sz w:val="24"/>
+          <w:szCs w:val="24"/>
+        </w:rPr>
+        <w:t xml:space="preserve"> </w:t>
+      </w:r>
+      <w:r>
+        <w:rPr>
+          <w:rFonts w:asciiTheme="majorHAnsi" w:eastAsia="Arial" w:hAnsiTheme="majorHAnsi" w:cstheme="majorHAnsi"/>
+          <w:b/>
           <w:sz w:val="24"/>
           <w:szCs w:val="24"/>
         </w:rPr>
@@ -4080,7 +4040,15 @@
           <w:sz w:val="24"/>
           <w:szCs w:val="24"/>
         </w:rPr>
-        <w:t>, este periodo no podrá prorrogarse automaticamente.</w:t>
+        <w:t xml:space="preserve">, </w:t>
+      </w:r>
+      <w:r>
+        <w:rPr>
+          <w:rFonts w:ascii="Calibri Light" w:eastAsia="Arial" w:hAnsi="Calibri Light" w:cs="Arial"/>
+          <w:sz w:val="24"/>
+          <w:szCs w:val="24"/>
+        </w:rPr>
+        <w:t>este periodo no podrá prorrogarse automaticamente.</w:t>
       </w:r>
       <w:r>
         <w:rPr>
@@ -4284,19 +4252,28 @@
         <w:rPr>
           <w:rFonts w:ascii="Calibri Light" w:eastAsia="Arial" w:hAnsi="Calibri Light" w:cs="Arial"/>
           <w:b/>
-          <w:color w:val="FF0000"/>
-          <w:sz w:val="24"/>
-          <w:szCs w:val="24"/>
-        </w:rPr>
-        <w:t>${cargoCandidato}</w:t>
-      </w:r>
-      <w:r>
-        <w:rPr>
-          <w:rFonts w:ascii="Calibri Light" w:eastAsia="Arial" w:hAnsi="Calibri Light" w:cs="Arial"/>
-          <w:sz w:val="24"/>
-          <w:szCs w:val="24"/>
-        </w:rPr>
-        <w:t xml:space="preserve"> </w:t>
+          <w:sz w:val="24"/>
+          <w:szCs w:val="24"/>
+        </w:rPr>
+        <w:t>${</w:t>
+      </w:r>
+      <w:r>
+        <w:rPr>
+          <w:rFonts w:ascii="Calibri Light" w:eastAsia="Arial" w:hAnsi="Calibri Light" w:cs="Arial"/>
+          <w:b/>
+          <w:sz w:val="24"/>
+          <w:szCs w:val="24"/>
+        </w:rPr>
+        <w:t>cargoCandidato</w:t>
+      </w:r>
+      <w:r>
+        <w:rPr>
+          <w:rFonts w:ascii="Calibri Light" w:eastAsia="Arial" w:hAnsi="Calibri Light" w:cs="Arial"/>
+          <w:b/>
+          <w:sz w:val="24"/>
+          <w:szCs w:val="24"/>
+        </w:rPr>
+        <w:t xml:space="preserve">} </w:t>
       </w:r>
       <w:r>
         <w:rPr>
@@ -4381,212 +4358,26 @@
           <w:sz w:val="24"/>
           <w:szCs w:val="24"/>
         </w:rPr>
-        <w:t xml:space="preserve"> </w:t>
-      </w:r>
-      <w:r>
-        <w:rPr>
-          <w:rFonts w:ascii="Calibri Light" w:eastAsia="Arial" w:hAnsi="Calibri Light" w:cs="Arial"/>
-          <w:sz w:val="24"/>
-          <w:szCs w:val="24"/>
-        </w:rPr>
-        <w:t>la</w:t>
-      </w:r>
-      <w:r>
-        <w:rPr>
-          <w:rFonts w:ascii="Calibri Light" w:eastAsia="Arial" w:hAnsi="Calibri Light" w:cs="Arial"/>
-          <w:spacing w:val="17"/>
-          <w:sz w:val="24"/>
-          <w:szCs w:val="24"/>
-        </w:rPr>
-        <w:t xml:space="preserve"> </w:t>
-      </w:r>
-      <w:r>
-        <w:rPr>
-          <w:rFonts w:ascii="Calibri Light" w:eastAsia="Arial" w:hAnsi="Calibri Light" w:cs="Arial"/>
-          <w:sz w:val="24"/>
-          <w:szCs w:val="24"/>
-        </w:rPr>
-        <w:t xml:space="preserve">cantidad </w:t>
-      </w:r>
-      <w:r>
-        <w:rPr>
-          <w:rFonts w:ascii="Calibri Light" w:eastAsia="Arial" w:hAnsi="Calibri Light" w:cs="Arial"/>
-          <w:spacing w:val="18"/>
-          <w:sz w:val="24"/>
-          <w:szCs w:val="24"/>
-        </w:rPr>
-        <w:t xml:space="preserve"> </w:t>
-      </w:r>
-      <w:r>
-        <w:rPr>
-          <w:rFonts w:ascii="Calibri Light" w:eastAsia="Arial" w:hAnsi="Calibri Light" w:cs="Arial"/>
-          <w:sz w:val="24"/>
-          <w:szCs w:val="24"/>
-        </w:rPr>
-        <w:t>total</w:t>
-      </w:r>
-      <w:r>
-        <w:rPr>
-          <w:rFonts w:ascii="Calibri Light" w:eastAsia="Arial" w:hAnsi="Calibri Light" w:cs="Arial"/>
-          <w:sz w:val="22"/>
-          <w:szCs w:val="24"/>
-        </w:rPr>
-        <w:t xml:space="preserve"> </w:t>
-      </w:r>
-      <w:r>
-        <w:rPr>
-          <w:rFonts w:ascii="Calibri Light" w:eastAsia="Arial" w:hAnsi="Calibri Light" w:cs="Arial"/>
-          <w:spacing w:val="26"/>
-          <w:sz w:val="22"/>
-          <w:szCs w:val="24"/>
-        </w:rPr>
-        <w:t xml:space="preserve"> </w:t>
+        <w:t>un</w:t>
       </w:r>
       <w:r>
         <w:rPr>
           <w:rFonts w:ascii="Calibri Light" w:eastAsia="Calibri" w:hAnsi="Calibri Light"/>
-          <w:b/>
           <w:noProof w:val="0"/>
           <w:sz w:val="24"/>
           <w:szCs w:val="19"/>
           <w:lang w:eastAsia="es-SV"/>
         </w:rPr>
-        <w:t xml:space="preserve"> </w:t>
+        <w:t xml:space="preserve"> sueldo </w:t>
       </w:r>
       <w:r>
         <w:rPr>
           <w:rFonts w:ascii="Calibri Light" w:eastAsia="Calibri" w:hAnsi="Calibri Light"/>
-          <w:b/>
-          <w:color w:val="FF0000"/>
+          <w:noProof w:val="0"/>
           <w:sz w:val="24"/>
           <w:szCs w:val="19"/>
           <w:lang w:eastAsia="es-SV"/>
         </w:rPr>
-        <w:t>${horasTotale</w:t>
-      </w:r>
-      <w:r>
-        <w:rPr>
-          <w:rFonts w:ascii="Calibri Light" w:eastAsia="Calibri" w:hAnsi="Calibri Light"/>
-          <w:b/>
-          <w:color w:val="FF0000"/>
-          <w:sz w:val="24"/>
-          <w:szCs w:val="19"/>
-          <w:lang w:eastAsia="es-SV"/>
-        </w:rPr>
-        <w:t>s</w:t>
-      </w:r>
-      <w:r>
-        <w:rPr>
-          <w:rFonts w:ascii="Calibri Light" w:eastAsia="Calibri" w:hAnsi="Calibri Light"/>
-          <w:b/>
-          <w:color w:val="FF0000"/>
-          <w:sz w:val="24"/>
-          <w:szCs w:val="19"/>
-          <w:lang w:eastAsia="es-SV"/>
-        </w:rPr>
-        <w:t xml:space="preserve">} </w:t>
-      </w:r>
-      <w:r>
-        <w:rPr>
-          <w:rFonts w:ascii="Calibri Light" w:eastAsia="Calibri" w:hAnsi="Calibri Light"/>
-          <w:noProof w:val="0"/>
-          <w:sz w:val="24"/>
-          <w:szCs w:val="19"/>
-          <w:lang w:eastAsia="es-SV"/>
-        </w:rPr>
-        <w:t xml:space="preserve">con un valor de </w:t>
-      </w:r>
-      <w:r>
-        <w:rPr>
-          <w:rFonts w:ascii="Calibri Light" w:eastAsia="Calibri" w:hAnsi="Calibri Light"/>
-          <w:b/>
-          <w:bCs/>
-          <w:noProof w:val="0"/>
-          <w:color w:val="FF0000"/>
-          <w:sz w:val="24"/>
-          <w:szCs w:val="19"/>
-          <w:lang w:eastAsia="es-SV"/>
-        </w:rPr>
-        <w:t>${</w:t>
-      </w:r>
-      <w:proofErr w:type="spellStart"/>
-      <w:r>
-        <w:rPr>
-          <w:rFonts w:ascii="Calibri Light" w:eastAsia="Calibri" w:hAnsi="Calibri Light"/>
-          <w:b/>
-          <w:bCs/>
-          <w:noProof w:val="0"/>
-          <w:color w:val="FF0000"/>
-          <w:sz w:val="24"/>
-          <w:szCs w:val="19"/>
-          <w:lang w:eastAsia="es-SV"/>
-        </w:rPr>
-        <w:t>valorHora</w:t>
-      </w:r>
-      <w:proofErr w:type="spellEnd"/>
-      <w:r>
-        <w:rPr>
-          <w:rFonts w:ascii="Calibri Light" w:eastAsia="Calibri" w:hAnsi="Calibri Light"/>
-          <w:b/>
-          <w:bCs/>
-          <w:noProof w:val="0"/>
-          <w:color w:val="FF0000"/>
-          <w:sz w:val="24"/>
-          <w:szCs w:val="19"/>
-          <w:lang w:eastAsia="es-SV"/>
-        </w:rPr>
-        <w:t>}</w:t>
-      </w:r>
-      <w:r>
-        <w:rPr>
-          <w:rFonts w:ascii="Calibri Light" w:eastAsia="Calibri" w:hAnsi="Calibri Light"/>
-          <w:noProof w:val="0"/>
-          <w:color w:val="FF0000"/>
-          <w:sz w:val="24"/>
-          <w:szCs w:val="19"/>
-          <w:lang w:eastAsia="es-SV"/>
-        </w:rPr>
-        <w:t xml:space="preserve"> </w:t>
-      </w:r>
-      <w:r>
-        <w:rPr>
-          <w:rFonts w:ascii="Calibri Light" w:eastAsia="Calibri" w:hAnsi="Calibri Light"/>
-          <w:noProof w:val="0"/>
-          <w:sz w:val="24"/>
-          <w:szCs w:val="19"/>
-          <w:lang w:eastAsia="es-SV"/>
-        </w:rPr>
-        <w:t>la hora</w:t>
-      </w:r>
-      <w:r>
-        <w:rPr>
-          <w:rFonts w:ascii="Calibri Light" w:eastAsia="Calibri" w:hAnsi="Calibri Light"/>
-          <w:b/>
-          <w:noProof w:val="0"/>
-          <w:sz w:val="24"/>
-          <w:szCs w:val="19"/>
-          <w:lang w:eastAsia="es-SV"/>
-        </w:rPr>
-        <w:t xml:space="preserve">, </w:t>
-      </w:r>
-      <w:r>
-        <w:rPr>
-          <w:rFonts w:ascii="Calibri Light" w:eastAsia="Calibri" w:hAnsi="Calibri Light"/>
-          <w:noProof w:val="0"/>
-          <w:sz w:val="24"/>
-          <w:szCs w:val="19"/>
-          <w:lang w:eastAsia="es-SV"/>
-        </w:rPr>
-        <w:t xml:space="preserve">con un sueldo </w:t>
-      </w:r>
-      <w:r>
-        <w:rPr>
-          <w:rFonts w:ascii="Calibri Light" w:eastAsia="Calibri" w:hAnsi="Calibri Light"/>
-          <w:noProof w:val="0"/>
-          <w:sz w:val="24"/>
-          <w:szCs w:val="19"/>
-          <w:lang w:eastAsia="es-SV"/>
-        </w:rPr>
         <w:t>de</w:t>
       </w:r>
       <w:r>
@@ -4603,7 +4394,6 @@
         <w:rPr>
           <w:rFonts w:ascii="Calibri Light" w:eastAsia="Arial" w:hAnsi="Calibri Light" w:cs="Arial"/>
           <w:b/>
-          <w:color w:val="FF0000"/>
           <w:w w:val="99"/>
           <w:sz w:val="24"/>
           <w:szCs w:val="24"/>
@@ -4614,7 +4404,6 @@
         <w:rPr>
           <w:rFonts w:ascii="Calibri Light" w:eastAsia="Arial" w:hAnsi="Calibri Light" w:cs="Arial"/>
           <w:b/>
-          <w:color w:val="FF0000"/>
           <w:w w:val="99"/>
           <w:sz w:val="24"/>
           <w:szCs w:val="24"/>
@@ -4624,22 +4413,11 @@
       <w:r>
         <w:rPr>
           <w:rFonts w:ascii="Calibri Light" w:eastAsia="Arial" w:hAnsi="Calibri Light" w:cs="Arial"/>
-          <w:b/>
-          <w:color w:val="FF0000"/>
           <w:w w:val="99"/>
           <w:sz w:val="24"/>
           <w:szCs w:val="24"/>
         </w:rPr>
-        <w:t xml:space="preserve"> </w:t>
-      </w:r>
-      <w:r>
-        <w:rPr>
-          <w:rFonts w:ascii="Calibri Light" w:eastAsia="Arial" w:hAnsi="Calibri Light" w:cs="Arial"/>
-          <w:w w:val="99"/>
-          <w:sz w:val="24"/>
-          <w:szCs w:val="24"/>
-        </w:rPr>
-        <w:t>por todo el periodo</w:t>
+        <w:t>mensual</w:t>
       </w:r>
       <w:r>
         <w:rPr>
@@ -5294,16 +5072,7 @@
           <w:sz w:val="24"/>
           <w:szCs w:val="24"/>
         </w:rPr>
-        <w:t xml:space="preserve">constar </w:t>
-      </w:r>
-      <w:r>
-        <w:rPr>
-          <w:rFonts w:ascii="Calibri Light" w:eastAsia="Arial" w:hAnsi="Calibri Light" w:cs="Arial"/>
-          <w:sz w:val="24"/>
-          <w:szCs w:val="24"/>
-        </w:rPr>
-        <w:lastRenderedPageBreak/>
-        <w:t>que</w:t>
+        <w:t>constar que</w:t>
       </w:r>
       <w:r>
         <w:rPr>
@@ -5730,6 +5499,7 @@
           <w:sz w:val="24"/>
           <w:szCs w:val="24"/>
         </w:rPr>
+        <w:lastRenderedPageBreak/>
         <w:t>la</w:t>
       </w:r>
       <w:r>
@@ -8586,28 +8356,24 @@
       <w:r>
         <w:rPr>
           <w:rFonts w:ascii="Calibri Light" w:eastAsia="Arial" w:hAnsi="Calibri Light" w:cs="Arial"/>
+          <w:sz w:val="24"/>
+          <w:szCs w:val="24"/>
+        </w:rPr>
+        <w:t>a los</w:t>
+      </w:r>
+      <w:r>
+        <w:rPr>
+          <w:rFonts w:ascii="Calibri Light" w:eastAsia="Arial" w:hAnsi="Calibri Light" w:cs="Arial"/>
           <w:b/>
-          <w:color w:val="FF0000"/>
-          <w:sz w:val="24"/>
-          <w:szCs w:val="24"/>
-        </w:rPr>
-        <w:t xml:space="preserve">A LOS </w:t>
+          <w:sz w:val="24"/>
+          <w:szCs w:val="24"/>
+        </w:rPr>
+        <w:t xml:space="preserve"> ${fecha}</w:t>
       </w:r>
       <w:r>
         <w:rPr>
           <w:rFonts w:ascii="Calibri Light" w:eastAsia="Arial" w:hAnsi="Calibri Light" w:cs="Arial"/>
           <w:b/>
-          <w:color w:val="FF0000"/>
-          <w:sz w:val="24"/>
-          <w:szCs w:val="24"/>
-        </w:rPr>
-        <w:t>${fecha}</w:t>
-      </w:r>
-      <w:r>
-        <w:rPr>
-          <w:rFonts w:ascii="Calibri Light" w:eastAsia="Arial" w:hAnsi="Calibri Light" w:cs="Arial"/>
-          <w:b/>
-          <w:color w:val="FF0000"/>
           <w:sz w:val="24"/>
           <w:szCs w:val="24"/>
         </w:rPr>
@@ -8699,81 +8465,96 @@
       <w:pPr>
         <w:ind w:left="1416" w:hanging="1416"/>
         <w:rPr>
+          <w:rFonts w:ascii="Calibri Light" w:eastAsia="Arial" w:hAnsi="Calibri Light" w:cs="Arial"/>
+          <w:spacing w:val="12"/>
+          <w:sz w:val="24"/>
+          <w:szCs w:val="24"/>
+        </w:rPr>
+      </w:pPr>
+      <w:r>
+        <w:rPr>
+          <w:rFonts w:ascii="Calibri Light" w:hAnsi="Calibri Light" w:cs="Kalinga"/>
+          <w:b/>
+          <w:bCs/>
+          <w:sz w:val="24"/>
+          <w:szCs w:val="24"/>
+        </w:rPr>
+        <w:t>${nombreRector}</w:t>
+      </w:r>
+      <w:r>
+        <w:rPr>
+          <w:rFonts w:ascii="Calibri Light" w:hAnsi="Calibri Light" w:cs="Kalinga"/>
+          <w:sz w:val="24"/>
+          <w:szCs w:val="24"/>
+        </w:rPr>
+        <w:tab/>
+      </w:r>
+      <w:r>
+        <w:rPr>
+          <w:rFonts w:ascii="Calibri Light" w:hAnsi="Calibri Light" w:cs="Kalinga"/>
+          <w:sz w:val="24"/>
+          <w:szCs w:val="24"/>
+        </w:rPr>
+        <w:tab/>
+      </w:r>
+      <w:r>
+        <w:rPr>
+          <w:rFonts w:ascii="Calibri Light" w:hAnsi="Calibri Light" w:cs="Kalinga"/>
+          <w:b/>
+          <w:sz w:val="24"/>
+          <w:szCs w:val="24"/>
+        </w:rPr>
+        <w:tab/>
+      </w:r>
+      <w:r>
+        <w:rPr>
+          <w:rFonts w:ascii="Calibri Light" w:hAnsi="Calibri Light" w:cs="Kalinga"/>
+          <w:b/>
+          <w:sz w:val="24"/>
+          <w:szCs w:val="24"/>
+        </w:rPr>
+        <w:t xml:space="preserve"> </w:t>
+      </w:r>
+      <w:r>
+        <w:rPr>
+          <w:rFonts w:ascii="Calibri Light" w:hAnsi="Calibri Light" w:cs="Kalinga"/>
+          <w:b/>
+          <w:sz w:val="24"/>
+          <w:szCs w:val="24"/>
+        </w:rPr>
+        <w:tab/>
+      </w:r>
+      <w:r>
+        <w:rPr>
           <w:rFonts w:ascii="Calibri Light" w:eastAsia="Arial Unicode MS" w:hAnsi="Calibri Light" w:cs="Arial Unicode MS"/>
           <w:b/>
           <w:sz w:val="24"/>
           <w:szCs w:val="24"/>
           <w:lang w:val="es-MX"/>
         </w:rPr>
-      </w:pPr>
-      <w:r>
-        <w:rPr>
-          <w:rFonts w:ascii="Calibri Light" w:hAnsi="Calibri Light" w:cs="Kalinga"/>
-          <w:b/>
-          <w:color w:val="FF0000"/>
-          <w:sz w:val="24"/>
-          <w:szCs w:val="24"/>
-        </w:rPr>
-        <w:t>${nombreRector}</w:t>
-      </w:r>
-      <w:r>
-        <w:rPr>
-          <w:rFonts w:ascii="Calibri Light" w:hAnsi="Calibri Light" w:cs="Kalinga"/>
-          <w:sz w:val="24"/>
-          <w:szCs w:val="24"/>
-        </w:rPr>
-        <w:tab/>
-      </w:r>
-      <w:r>
-        <w:rPr>
-          <w:rFonts w:ascii="Calibri Light" w:hAnsi="Calibri Light" w:cs="Kalinga"/>
-          <w:b/>
-          <w:sz w:val="24"/>
-          <w:szCs w:val="24"/>
-        </w:rPr>
-        <w:tab/>
-      </w:r>
-      <w:r>
-        <w:rPr>
-          <w:rFonts w:ascii="Calibri Light" w:hAnsi="Calibri Light" w:cs="Kalinga"/>
-          <w:b/>
-          <w:sz w:val="24"/>
-          <w:szCs w:val="24"/>
-        </w:rPr>
-        <w:t xml:space="preserve"> </w:t>
-      </w:r>
-      <w:r>
-        <w:rPr>
-          <w:rFonts w:ascii="Calibri Light" w:hAnsi="Calibri Light" w:cs="Kalinga"/>
-          <w:b/>
-          <w:sz w:val="24"/>
-          <w:szCs w:val="24"/>
-        </w:rPr>
-        <w:tab/>
-      </w:r>
-      <w:r>
-        <w:rPr>
-          <w:rFonts w:ascii="Calibri Light" w:hAnsi="Calibri Light" w:cs="Kalinga"/>
-          <w:b/>
-          <w:sz w:val="24"/>
-          <w:szCs w:val="24"/>
-        </w:rPr>
-        <w:t xml:space="preserve">   </w:t>
-      </w:r>
-      <w:r>
-        <w:rPr>
-          <w:rFonts w:ascii="Calibri Light" w:hAnsi="Calibri Light" w:cs="Kalinga"/>
-          <w:b/>
-          <w:color w:val="FF0000"/>
-          <w:sz w:val="24"/>
-          <w:szCs w:val="24"/>
-        </w:rPr>
         <w:t>${nombreCandidato}</w:t>
+      </w:r>
+      <w:r>
+        <w:rPr>
+          <w:rFonts w:ascii="Calibri Light" w:eastAsia="Arial" w:hAnsi="Calibri Light" w:cs="Arial"/>
+          <w:sz w:val="24"/>
+          <w:szCs w:val="24"/>
+        </w:rPr>
+        <w:t xml:space="preserve"> </w:t>
+      </w:r>
+      <w:r>
+        <w:rPr>
+          <w:rFonts w:ascii="Calibri Light" w:eastAsia="Arial" w:hAnsi="Calibri Light" w:cs="Arial"/>
+          <w:spacing w:val="12"/>
+          <w:sz w:val="24"/>
+          <w:szCs w:val="24"/>
+        </w:rPr>
+        <w:t xml:space="preserve"> </w:t>
       </w:r>
     </w:p>
     <w:p>
       <w:pPr>
-        <w:ind w:left="1416"/>
+        <w:ind w:left="1416" w:hanging="1416"/>
         <w:rPr>
           <w:rFonts w:ascii="Calibri Light" w:hAnsi="Calibri Light"/>
           <w:sz w:val="24"/>
@@ -8835,15 +8616,6 @@
           <w:szCs w:val="24"/>
         </w:rPr>
         <w:tab/>
-      </w:r>
-      <w:r>
-        <w:rPr>
-          <w:rFonts w:ascii="Calibri Light" w:hAnsi="Calibri Light" w:cs="Kalinga"/>
-          <w:sz w:val="24"/>
-          <w:szCs w:val="24"/>
-        </w:rPr>
-        <w:tab/>
-        <w:t xml:space="preserve">        </w:t>
       </w:r>
       <w:r>
         <w:rPr>
@@ -8939,7 +8711,7 @@
 </file>
 
 <file path=word/endnotes.xml><?xml version="1.0" encoding="utf-8"?>
-<w:endnotes xmlns:wpc="http://schemas.microsoft.com/office/word/2010/wordprocessingCanvas" xmlns:cx="http://schemas.microsoft.com/office/drawing/2014/chartex" xmlns:cx1="http://schemas.microsoft.com/office/drawing/2015/9/8/chartex" xmlns:cx2="http://schemas.microsoft.com/office/drawing/2015/10/21/chartex" xmlns:cx3="http://schemas.microsoft.com/office/drawing/2016/5/9/chartex" xmlns:cx4="http://schemas.microsoft.com/office/drawing/2016/5/10/chartex" xmlns:cx5="http://schemas.microsoft.com/office/drawing/2016/5/11/chartex" xmlns:cx6="http://schemas.microsoft.com/office/drawing/2016/5/12/chartex" xmlns:cx7="http://schemas.microsoft.com/office/drawing/2016/5/13/chartex" xmlns:cx8="http://schemas.microsoft.com/office/drawing/2016/5/14/chartex" xmlns:mc="http://schemas.openxmlformats.org/markup-compatibility/2006" xmlns:aink="http://schemas.microsoft.com/office/drawing/2016/ink" xmlns:am3d="http://schemas.microsoft.com/office/drawing/2017/model3d" xmlns:o="urn:schemas-microsoft-com:office:office" xmlns:r="http://schemas.openxmlformats.org/officeDocument/2006/relationships" xmlns:m="http://schemas.openxmlformats.org/officeDocument/2006/math" xmlns:v="urn:schemas-microsoft-com:vml" xmlns:wp14="http://schemas.microsoft.com/office/word/2010/wordprocessingDrawing" xmlns:wp="http://schemas.openxmlformats.org/drawingml/2006/wordprocessingDrawing" xmlns:w10="urn:schemas-microsoft-com:office:word" xmlns:w="http://schemas.openxmlformats.org/wordprocessingml/2006/main" xmlns:w14="http://schemas.microsoft.com/office/word/2010/wordml" xmlns:w15="http://schemas.microsoft.com/office/word/2012/wordml" xmlns:w16cex="http://schemas.microsoft.com/office/word/2018/wordml/cex" xmlns:w16cid="http://schemas.microsoft.com/office/word/2016/wordml/cid" xmlns:w16="http://schemas.microsoft.com/office/word/2018/wordml" xmlns:w16sdtdh="http://schemas.microsoft.com/office/word/2020/wordml/sdtdatahash" xmlns:w16se="http://schemas.microsoft.com/office/word/2015/wordml/symex" xmlns:wpg="http://schemas.microsoft.com/office/word/2010/wordprocessingGroup" xmlns:wpi="http://schemas.microsoft.com/office/word/2010/wordprocessingInk" xmlns:wne="http://schemas.microsoft.com/office/word/2006/wordml" xmlns:wps="http://schemas.microsoft.com/office/word/2010/wordprocessingShape" mc:Ignorable="w14 w15 w16se w16cid w16 w16cex w16sdtdh wp14">
+<w:endnotes xmlns:wpc="http://schemas.microsoft.com/office/word/2010/wordprocessingCanvas" xmlns:cx="http://schemas.microsoft.com/office/drawing/2014/chartex" xmlns:cx1="http://schemas.microsoft.com/office/drawing/2015/9/8/chartex" xmlns:cx2="http://schemas.microsoft.com/office/drawing/2015/10/21/chartex" xmlns:cx3="http://schemas.microsoft.com/office/drawing/2016/5/9/chartex" xmlns:cx4="http://schemas.microsoft.com/office/drawing/2016/5/10/chartex" xmlns:cx5="http://schemas.microsoft.com/office/drawing/2016/5/11/chartex" xmlns:cx6="http://schemas.microsoft.com/office/drawing/2016/5/12/chartex" xmlns:cx7="http://schemas.microsoft.com/office/drawing/2016/5/13/chartex" xmlns:cx8="http://schemas.microsoft.com/office/drawing/2016/5/14/chartex" xmlns:mc="http://schemas.openxmlformats.org/markup-compatibility/2006" xmlns:aink="http://schemas.microsoft.com/office/drawing/2016/ink" xmlns:am3d="http://schemas.microsoft.com/office/drawing/2017/model3d" xmlns:o="urn:schemas-microsoft-com:office:office" xmlns:r="http://schemas.openxmlformats.org/officeDocument/2006/relationships" xmlns:m="http://schemas.openxmlformats.org/officeDocument/2006/math" xmlns:v="urn:schemas-microsoft-com:vml" xmlns:wp14="http://schemas.microsoft.com/office/word/2010/wordprocessingDrawing" xmlns:wp="http://schemas.openxmlformats.org/drawingml/2006/wordprocessingDrawing" xmlns:w10="urn:schemas-microsoft-com:office:word" xmlns:w="http://schemas.openxmlformats.org/wordprocessingml/2006/main" xmlns:w14="http://schemas.microsoft.com/office/word/2010/wordml" xmlns:w15="http://schemas.microsoft.com/office/word/2012/wordml" xmlns:w16cid="http://schemas.microsoft.com/office/word/2016/wordml/cid" xmlns:w16se="http://schemas.microsoft.com/office/word/2015/wordml/symex" xmlns:wpg="http://schemas.microsoft.com/office/word/2010/wordprocessingGroup" xmlns:wpi="http://schemas.microsoft.com/office/word/2010/wordprocessingInk" xmlns:wne="http://schemas.microsoft.com/office/word/2006/wordml" xmlns:wps="http://schemas.microsoft.com/office/word/2010/wordprocessingShape" mc:Ignorable="w14 w15 w16se w16cid wp14">
   <w:endnote w:type="separator" w:id="-1">
     <w:p>
       <w:r>
@@ -8958,7 +8730,7 @@
 </file>
 
 <file path=word/footer1.xml><?xml version="1.0" encoding="utf-8"?>
-<w:ftr xmlns:wpc="http://schemas.microsoft.com/office/word/2010/wordprocessingCanvas" xmlns:cx="http://schemas.microsoft.com/office/drawing/2014/chartex" xmlns:cx1="http://schemas.microsoft.com/office/drawing/2015/9/8/chartex" xmlns:cx2="http://schemas.microsoft.com/office/drawing/2015/10/21/chartex" xmlns:cx3="http://schemas.microsoft.com/office/drawing/2016/5/9/chartex" xmlns:cx4="http://schemas.microsoft.com/office/drawing/2016/5/10/chartex" xmlns:cx5="http://schemas.microsoft.com/office/drawing/2016/5/11/chartex" xmlns:cx6="http://schemas.microsoft.com/office/drawing/2016/5/12/chartex" xmlns:cx7="http://schemas.microsoft.com/office/drawing/2016/5/13/chartex" xmlns:cx8="http://schemas.microsoft.com/office/drawing/2016/5/14/chartex" xmlns:mc="http://schemas.openxmlformats.org/markup-compatibility/2006" xmlns:aink="http://schemas.microsoft.com/office/drawing/2016/ink" xmlns:am3d="http://schemas.microsoft.com/office/drawing/2017/model3d" xmlns:o="urn:schemas-microsoft-com:office:office" xmlns:r="http://schemas.openxmlformats.org/officeDocument/2006/relationships" xmlns:m="http://schemas.openxmlformats.org/officeDocument/2006/math" xmlns:v="urn:schemas-microsoft-com:vml" xmlns:wp14="http://schemas.microsoft.com/office/word/2010/wordprocessingDrawing" xmlns:wp="http://schemas.openxmlformats.org/drawingml/2006/wordprocessingDrawing" xmlns:w10="urn:schemas-microsoft-com:office:word" xmlns:w="http://schemas.openxmlformats.org/wordprocessingml/2006/main" xmlns:w14="http://schemas.microsoft.com/office/word/2010/wordml" xmlns:w15="http://schemas.microsoft.com/office/word/2012/wordml" xmlns:w16cex="http://schemas.microsoft.com/office/word/2018/wordml/cex" xmlns:w16cid="http://schemas.microsoft.com/office/word/2016/wordml/cid" xmlns:w16="http://schemas.microsoft.com/office/word/2018/wordml" xmlns:w16sdtdh="http://schemas.microsoft.com/office/word/2020/wordml/sdtdatahash" xmlns:w16se="http://schemas.microsoft.com/office/word/2015/wordml/symex" xmlns:wpg="http://schemas.microsoft.com/office/word/2010/wordprocessingGroup" xmlns:wpi="http://schemas.microsoft.com/office/word/2010/wordprocessingInk" xmlns:wne="http://schemas.microsoft.com/office/word/2006/wordml" xmlns:wps="http://schemas.microsoft.com/office/word/2010/wordprocessingShape" mc:Ignorable="w14 w15 w16se w16cid w16 w16cex w16sdtdh wp14">
+<w:ftr xmlns:wpc="http://schemas.microsoft.com/office/word/2010/wordprocessingCanvas" xmlns:cx="http://schemas.microsoft.com/office/drawing/2014/chartex" xmlns:cx1="http://schemas.microsoft.com/office/drawing/2015/9/8/chartex" xmlns:cx2="http://schemas.microsoft.com/office/drawing/2015/10/21/chartex" xmlns:cx3="http://schemas.microsoft.com/office/drawing/2016/5/9/chartex" xmlns:cx4="http://schemas.microsoft.com/office/drawing/2016/5/10/chartex" xmlns:cx5="http://schemas.microsoft.com/office/drawing/2016/5/11/chartex" xmlns:cx6="http://schemas.microsoft.com/office/drawing/2016/5/12/chartex" xmlns:cx7="http://schemas.microsoft.com/office/drawing/2016/5/13/chartex" xmlns:cx8="http://schemas.microsoft.com/office/drawing/2016/5/14/chartex" xmlns:mc="http://schemas.openxmlformats.org/markup-compatibility/2006" xmlns:aink="http://schemas.microsoft.com/office/drawing/2016/ink" xmlns:am3d="http://schemas.microsoft.com/office/drawing/2017/model3d" xmlns:o="urn:schemas-microsoft-com:office:office" xmlns:r="http://schemas.openxmlformats.org/officeDocument/2006/relationships" xmlns:m="http://schemas.openxmlformats.org/officeDocument/2006/math" xmlns:v="urn:schemas-microsoft-com:vml" xmlns:wp14="http://schemas.microsoft.com/office/word/2010/wordprocessingDrawing" xmlns:wp="http://schemas.openxmlformats.org/drawingml/2006/wordprocessingDrawing" xmlns:w10="urn:schemas-microsoft-com:office:word" xmlns:w="http://schemas.openxmlformats.org/wordprocessingml/2006/main" xmlns:w14="http://schemas.microsoft.com/office/word/2010/wordml" xmlns:w15="http://schemas.microsoft.com/office/word/2012/wordml" xmlns:w16cid="http://schemas.microsoft.com/office/word/2016/wordml/cid" xmlns:w16se="http://schemas.microsoft.com/office/word/2015/wordml/symex" xmlns:wpg="http://schemas.microsoft.com/office/word/2010/wordprocessingGroup" xmlns:wpi="http://schemas.microsoft.com/office/word/2010/wordprocessingInk" xmlns:wne="http://schemas.microsoft.com/office/word/2006/wordml" xmlns:wps="http://schemas.microsoft.com/office/word/2010/wordprocessingShape" mc:Ignorable="w14 w15 w16se w16cid wp14">
   <w:p>
     <w:pPr>
       <w:spacing w:line="0" w:lineRule="atLeast"/>
@@ -8972,7 +8744,7 @@
 </file>
 
 <file path=word/footer2.xml><?xml version="1.0" encoding="utf-8"?>
-<w:ftr xmlns:wpc="http://schemas.microsoft.com/office/word/2010/wordprocessingCanvas" xmlns:cx="http://schemas.microsoft.com/office/drawing/2014/chartex" xmlns:cx1="http://schemas.microsoft.com/office/drawing/2015/9/8/chartex" xmlns:cx2="http://schemas.microsoft.com/office/drawing/2015/10/21/chartex" xmlns:cx3="http://schemas.microsoft.com/office/drawing/2016/5/9/chartex" xmlns:cx4="http://schemas.microsoft.com/office/drawing/2016/5/10/chartex" xmlns:cx5="http://schemas.microsoft.com/office/drawing/2016/5/11/chartex" xmlns:cx6="http://schemas.microsoft.com/office/drawing/2016/5/12/chartex" xmlns:cx7="http://schemas.microsoft.com/office/drawing/2016/5/13/chartex" xmlns:cx8="http://schemas.microsoft.com/office/drawing/2016/5/14/chartex" xmlns:mc="http://schemas.openxmlformats.org/markup-compatibility/2006" xmlns:aink="http://schemas.microsoft.com/office/drawing/2016/ink" xmlns:am3d="http://schemas.microsoft.com/office/drawing/2017/model3d" xmlns:o="urn:schemas-microsoft-com:office:office" xmlns:r="http://schemas.openxmlformats.org/officeDocument/2006/relationships" xmlns:m="http://schemas.openxmlformats.org/officeDocument/2006/math" xmlns:v="urn:schemas-microsoft-com:vml" xmlns:wp14="http://schemas.microsoft.com/office/word/2010/wordprocessingDrawing" xmlns:wp="http://schemas.openxmlformats.org/drawingml/2006/wordprocessingDrawing" xmlns:w10="urn:schemas-microsoft-com:office:word" xmlns:w="http://schemas.openxmlformats.org/wordprocessingml/2006/main" xmlns:w14="http://schemas.microsoft.com/office/word/2010/wordml" xmlns:w15="http://schemas.microsoft.com/office/word/2012/wordml" xmlns:w16cex="http://schemas.microsoft.com/office/word/2018/wordml/cex" xmlns:w16cid="http://schemas.microsoft.com/office/word/2016/wordml/cid" xmlns:w16="http://schemas.microsoft.com/office/word/2018/wordml" xmlns:w16sdtdh="http://schemas.microsoft.com/office/word/2020/wordml/sdtdatahash" xmlns:w16se="http://schemas.microsoft.com/office/word/2015/wordml/symex" xmlns:wpg="http://schemas.microsoft.com/office/word/2010/wordprocessingGroup" xmlns:wpi="http://schemas.microsoft.com/office/word/2010/wordprocessingInk" xmlns:wne="http://schemas.microsoft.com/office/word/2006/wordml" xmlns:wps="http://schemas.microsoft.com/office/word/2010/wordprocessingShape" mc:Ignorable="w14 w15 w16se w16cid w16 w16cex w16sdtdh wp14">
+<w:ftr xmlns:wpc="http://schemas.microsoft.com/office/word/2010/wordprocessingCanvas" xmlns:cx="http://schemas.microsoft.com/office/drawing/2014/chartex" xmlns:cx1="http://schemas.microsoft.com/office/drawing/2015/9/8/chartex" xmlns:cx2="http://schemas.microsoft.com/office/drawing/2015/10/21/chartex" xmlns:cx3="http://schemas.microsoft.com/office/drawing/2016/5/9/chartex" xmlns:cx4="http://schemas.microsoft.com/office/drawing/2016/5/10/chartex" xmlns:cx5="http://schemas.microsoft.com/office/drawing/2016/5/11/chartex" xmlns:cx6="http://schemas.microsoft.com/office/drawing/2016/5/12/chartex" xmlns:cx7="http://schemas.microsoft.com/office/drawing/2016/5/13/chartex" xmlns:cx8="http://schemas.microsoft.com/office/drawing/2016/5/14/chartex" xmlns:mc="http://schemas.openxmlformats.org/markup-compatibility/2006" xmlns:aink="http://schemas.microsoft.com/office/drawing/2016/ink" xmlns:am3d="http://schemas.microsoft.com/office/drawing/2017/model3d" xmlns:o="urn:schemas-microsoft-com:office:office" xmlns:r="http://schemas.openxmlformats.org/officeDocument/2006/relationships" xmlns:m="http://schemas.openxmlformats.org/officeDocument/2006/math" xmlns:v="urn:schemas-microsoft-com:vml" xmlns:wp14="http://schemas.microsoft.com/office/word/2010/wordprocessingDrawing" xmlns:wp="http://schemas.openxmlformats.org/drawingml/2006/wordprocessingDrawing" xmlns:w10="urn:schemas-microsoft-com:office:word" xmlns:w="http://schemas.openxmlformats.org/wordprocessingml/2006/main" xmlns:w14="http://schemas.microsoft.com/office/word/2010/wordml" xmlns:w15="http://schemas.microsoft.com/office/word/2012/wordml" xmlns:w16cid="http://schemas.microsoft.com/office/word/2016/wordml/cid" xmlns:w16se="http://schemas.microsoft.com/office/word/2015/wordml/symex" xmlns:wpg="http://schemas.microsoft.com/office/word/2010/wordprocessingGroup" xmlns:wpi="http://schemas.microsoft.com/office/word/2010/wordprocessingInk" xmlns:wne="http://schemas.microsoft.com/office/word/2006/wordml" xmlns:wps="http://schemas.microsoft.com/office/word/2010/wordprocessingShape" mc:Ignorable="w14 w15 w16se w16cid wp14">
   <w:p>
     <w:pPr>
       <w:spacing w:line="0" w:lineRule="atLeast"/>
@@ -8986,7 +8758,7 @@
 </file>
 
 <file path=word/footnotes.xml><?xml version="1.0" encoding="utf-8"?>
-<w:footnotes xmlns:wpc="http://schemas.microsoft.com/office/word/2010/wordprocessingCanvas" xmlns:cx="http://schemas.microsoft.com/office/drawing/2014/chartex" xmlns:cx1="http://schemas.microsoft.com/office/drawing/2015/9/8/chartex" xmlns:cx2="http://schemas.microsoft.com/office/drawing/2015/10/21/chartex" xmlns:cx3="http://schemas.microsoft.com/office/drawing/2016/5/9/chartex" xmlns:cx4="http://schemas.microsoft.com/office/drawing/2016/5/10/chartex" xmlns:cx5="http://schemas.microsoft.com/office/drawing/2016/5/11/chartex" xmlns:cx6="http://schemas.microsoft.com/office/drawing/2016/5/12/chartex" xmlns:cx7="http://schemas.microsoft.com/office/drawing/2016/5/13/chartex" xmlns:cx8="http://schemas.microsoft.com/office/drawing/2016/5/14/chartex" xmlns:mc="http://schemas.openxmlformats.org/markup-compatibility/2006" xmlns:aink="http://schemas.microsoft.com/office/drawing/2016/ink" xmlns:am3d="http://schemas.microsoft.com/office/drawing/2017/model3d" xmlns:o="urn:schemas-microsoft-com:office:office" xmlns:r="http://schemas.openxmlformats.org/officeDocument/2006/relationships" xmlns:m="http://schemas.openxmlformats.org/officeDocument/2006/math" xmlns:v="urn:schemas-microsoft-com:vml" xmlns:wp14="http://schemas.microsoft.com/office/word/2010/wordprocessingDrawing" xmlns:wp="http://schemas.openxmlformats.org/drawingml/2006/wordprocessingDrawing" xmlns:w10="urn:schemas-microsoft-com:office:word" xmlns:w="http://schemas.openxmlformats.org/wordprocessingml/2006/main" xmlns:w14="http://schemas.microsoft.com/office/word/2010/wordml" xmlns:w15="http://schemas.microsoft.com/office/word/2012/wordml" xmlns:w16cex="http://schemas.microsoft.com/office/word/2018/wordml/cex" xmlns:w16cid="http://schemas.microsoft.com/office/word/2016/wordml/cid" xmlns:w16="http://schemas.microsoft.com/office/word/2018/wordml" xmlns:w16sdtdh="http://schemas.microsoft.com/office/word/2020/wordml/sdtdatahash" xmlns:w16se="http://schemas.microsoft.com/office/word/2015/wordml/symex" xmlns:wpg="http://schemas.microsoft.com/office/word/2010/wordprocessingGroup" xmlns:wpi="http://schemas.microsoft.com/office/word/2010/wordprocessingInk" xmlns:wne="http://schemas.microsoft.com/office/word/2006/wordml" xmlns:wps="http://schemas.microsoft.com/office/word/2010/wordprocessingShape" mc:Ignorable="w14 w15 w16se w16cid w16 w16cex w16sdtdh wp14">
+<w:footnotes xmlns:wpc="http://schemas.microsoft.com/office/word/2010/wordprocessingCanvas" xmlns:cx="http://schemas.microsoft.com/office/drawing/2014/chartex" xmlns:cx1="http://schemas.microsoft.com/office/drawing/2015/9/8/chartex" xmlns:cx2="http://schemas.microsoft.com/office/drawing/2015/10/21/chartex" xmlns:cx3="http://schemas.microsoft.com/office/drawing/2016/5/9/chartex" xmlns:cx4="http://schemas.microsoft.com/office/drawing/2016/5/10/chartex" xmlns:cx5="http://schemas.microsoft.com/office/drawing/2016/5/11/chartex" xmlns:cx6="http://schemas.microsoft.com/office/drawing/2016/5/12/chartex" xmlns:cx7="http://schemas.microsoft.com/office/drawing/2016/5/13/chartex" xmlns:cx8="http://schemas.microsoft.com/office/drawing/2016/5/14/chartex" xmlns:mc="http://schemas.openxmlformats.org/markup-compatibility/2006" xmlns:aink="http://schemas.microsoft.com/office/drawing/2016/ink" xmlns:am3d="http://schemas.microsoft.com/office/drawing/2017/model3d" xmlns:o="urn:schemas-microsoft-com:office:office" xmlns:r="http://schemas.openxmlformats.org/officeDocument/2006/relationships" xmlns:m="http://schemas.openxmlformats.org/officeDocument/2006/math" xmlns:v="urn:schemas-microsoft-com:vml" xmlns:wp14="http://schemas.microsoft.com/office/word/2010/wordprocessingDrawing" xmlns:wp="http://schemas.openxmlformats.org/drawingml/2006/wordprocessingDrawing" xmlns:w10="urn:schemas-microsoft-com:office:word" xmlns:w="http://schemas.openxmlformats.org/wordprocessingml/2006/main" xmlns:w14="http://schemas.microsoft.com/office/word/2010/wordml" xmlns:w15="http://schemas.microsoft.com/office/word/2012/wordml" xmlns:w16cid="http://schemas.microsoft.com/office/word/2016/wordml/cid" xmlns:w16se="http://schemas.microsoft.com/office/word/2015/wordml/symex" xmlns:wpg="http://schemas.microsoft.com/office/word/2010/wordprocessingGroup" xmlns:wpi="http://schemas.microsoft.com/office/word/2010/wordprocessingInk" xmlns:wne="http://schemas.microsoft.com/office/word/2006/wordml" xmlns:wps="http://schemas.microsoft.com/office/word/2010/wordprocessingShape" mc:Ignorable="w14 w15 w16se w16cid wp14">
   <w:footnote w:type="separator" w:id="-1">
     <w:p>
       <w:r>
@@ -9005,7 +8777,7 @@
 </file>
 
 <file path=word/header1.xml><?xml version="1.0" encoding="utf-8"?>
-<w:hdr xmlns:wpc="http://schemas.microsoft.com/office/word/2010/wordprocessingCanvas" xmlns:cx="http://schemas.microsoft.com/office/drawing/2014/chartex" xmlns:cx1="http://schemas.microsoft.com/office/drawing/2015/9/8/chartex" xmlns:cx2="http://schemas.microsoft.com/office/drawing/2015/10/21/chartex" xmlns:cx3="http://schemas.microsoft.com/office/drawing/2016/5/9/chartex" xmlns:cx4="http://schemas.microsoft.com/office/drawing/2016/5/10/chartex" xmlns:cx5="http://schemas.microsoft.com/office/drawing/2016/5/11/chartex" xmlns:cx6="http://schemas.microsoft.com/office/drawing/2016/5/12/chartex" xmlns:cx7="http://schemas.microsoft.com/office/drawing/2016/5/13/chartex" xmlns:cx8="http://schemas.microsoft.com/office/drawing/2016/5/14/chartex" xmlns:mc="http://schemas.openxmlformats.org/markup-compatibility/2006" xmlns:aink="http://schemas.microsoft.com/office/drawing/2016/ink" xmlns:am3d="http://schemas.microsoft.com/office/drawing/2017/model3d" xmlns:o="urn:schemas-microsoft-com:office:office" xmlns:r="http://schemas.openxmlformats.org/officeDocument/2006/relationships" xmlns:m="http://schemas.openxmlformats.org/officeDocument/2006/math" xmlns:v="urn:schemas-microsoft-com:vml" xmlns:wp14="http://schemas.microsoft.com/office/word/2010/wordprocessingDrawing" xmlns:wp="http://schemas.openxmlformats.org/drawingml/2006/wordprocessingDrawing" xmlns:w10="urn:schemas-microsoft-com:office:word" xmlns:w="http://schemas.openxmlformats.org/wordprocessingml/2006/main" xmlns:w14="http://schemas.microsoft.com/office/word/2010/wordml" xmlns:w15="http://schemas.microsoft.com/office/word/2012/wordml" xmlns:w16cex="http://schemas.microsoft.com/office/word/2018/wordml/cex" xmlns:w16cid="http://schemas.microsoft.com/office/word/2016/wordml/cid" xmlns:w16="http://schemas.microsoft.com/office/word/2018/wordml" xmlns:w16sdtdh="http://schemas.microsoft.com/office/word/2020/wordml/sdtdatahash" xmlns:w16se="http://schemas.microsoft.com/office/word/2015/wordml/symex" xmlns:wpg="http://schemas.microsoft.com/office/word/2010/wordprocessingGroup" xmlns:wpi="http://schemas.microsoft.com/office/word/2010/wordprocessingInk" xmlns:wne="http://schemas.microsoft.com/office/word/2006/wordml" xmlns:wps="http://schemas.microsoft.com/office/word/2010/wordprocessingShape" mc:Ignorable="w14 w15 w16se w16cid w16 w16cex w16sdtdh wp14">
+<w:hdr xmlns:wpc="http://schemas.microsoft.com/office/word/2010/wordprocessingCanvas" xmlns:cx="http://schemas.microsoft.com/office/drawing/2014/chartex" xmlns:cx1="http://schemas.microsoft.com/office/drawing/2015/9/8/chartex" xmlns:cx2="http://schemas.microsoft.com/office/drawing/2015/10/21/chartex" xmlns:cx3="http://schemas.microsoft.com/office/drawing/2016/5/9/chartex" xmlns:cx4="http://schemas.microsoft.com/office/drawing/2016/5/10/chartex" xmlns:cx5="http://schemas.microsoft.com/office/drawing/2016/5/11/chartex" xmlns:cx6="http://schemas.microsoft.com/office/drawing/2016/5/12/chartex" xmlns:cx7="http://schemas.microsoft.com/office/drawing/2016/5/13/chartex" xmlns:cx8="http://schemas.microsoft.com/office/drawing/2016/5/14/chartex" xmlns:mc="http://schemas.openxmlformats.org/markup-compatibility/2006" xmlns:aink="http://schemas.microsoft.com/office/drawing/2016/ink" xmlns:am3d="http://schemas.microsoft.com/office/drawing/2017/model3d" xmlns:o="urn:schemas-microsoft-com:office:office" xmlns:r="http://schemas.openxmlformats.org/officeDocument/2006/relationships" xmlns:m="http://schemas.openxmlformats.org/officeDocument/2006/math" xmlns:v="urn:schemas-microsoft-com:vml" xmlns:wp14="http://schemas.microsoft.com/office/word/2010/wordprocessingDrawing" xmlns:wp="http://schemas.openxmlformats.org/drawingml/2006/wordprocessingDrawing" xmlns:w10="urn:schemas-microsoft-com:office:word" xmlns:w="http://schemas.openxmlformats.org/wordprocessingml/2006/main" xmlns:w14="http://schemas.microsoft.com/office/word/2010/wordml" xmlns:w15="http://schemas.microsoft.com/office/word/2012/wordml" xmlns:w16cid="http://schemas.microsoft.com/office/word/2016/wordml/cid" xmlns:w16se="http://schemas.microsoft.com/office/word/2015/wordml/symex" xmlns:wpg="http://schemas.microsoft.com/office/word/2010/wordprocessingGroup" xmlns:wpi="http://schemas.microsoft.com/office/word/2010/wordprocessingInk" xmlns:wne="http://schemas.microsoft.com/office/word/2006/wordml" xmlns:wps="http://schemas.microsoft.com/office/word/2010/wordprocessingShape" mc:Ignorable="w14 w15 w16se w16cid wp14">
   <w:p>
     <w:pPr>
       <w:pStyle w:val="Encabezado"/>
@@ -9067,7 +8839,7 @@
         <w:b/>
         <w:lang w:val="es-ES"/>
       </w:rPr>
-      <w:t>3</w:t>
+      <w:t>1</w:t>
     </w:r>
     <w:r>
       <w:rPr>
@@ -9183,21 +8955,21 @@
         <w:rFonts w:ascii="Calibri Light" w:hAnsi="Calibri Light"/>
         <w:b/>
       </w:rPr>
-      <w:t>${</w:t>
+      <w:t>FIA-</w:t>
     </w:r>
     <w:r>
       <w:rPr>
         <w:rFonts w:ascii="Calibri Light" w:hAnsi="Calibri Light"/>
         <w:b/>
       </w:rPr>
-      <w:t>codigoContrato</w:t>
+      <w:t>324</w:t>
     </w:r>
     <w:r>
       <w:rPr>
         <w:rFonts w:ascii="Calibri Light" w:hAnsi="Calibri Light"/>
         <w:b/>
       </w:rPr>
-      <w:t>}</w:t>
+      <w:t>-2021</w:t>
     </w:r>
   </w:p>
   <w:p>
@@ -9210,7 +8982,7 @@
 </file>
 
 <file path=word/header2.xml><?xml version="1.0" encoding="utf-8"?>
-<w:hdr xmlns:wpc="http://schemas.microsoft.com/office/word/2010/wordprocessingCanvas" xmlns:cx="http://schemas.microsoft.com/office/drawing/2014/chartex" xmlns:cx1="http://schemas.microsoft.com/office/drawing/2015/9/8/chartex" xmlns:cx2="http://schemas.microsoft.com/office/drawing/2015/10/21/chartex" xmlns:cx3="http://schemas.microsoft.com/office/drawing/2016/5/9/chartex" xmlns:cx4="http://schemas.microsoft.com/office/drawing/2016/5/10/chartex" xmlns:cx5="http://schemas.microsoft.com/office/drawing/2016/5/11/chartex" xmlns:cx6="http://schemas.microsoft.com/office/drawing/2016/5/12/chartex" xmlns:cx7="http://schemas.microsoft.com/office/drawing/2016/5/13/chartex" xmlns:cx8="http://schemas.microsoft.com/office/drawing/2016/5/14/chartex" xmlns:mc="http://schemas.openxmlformats.org/markup-compatibility/2006" xmlns:aink="http://schemas.microsoft.com/office/drawing/2016/ink" xmlns:am3d="http://schemas.microsoft.com/office/drawing/2017/model3d" xmlns:o="urn:schemas-microsoft-com:office:office" xmlns:r="http://schemas.openxmlformats.org/officeDocument/2006/relationships" xmlns:m="http://schemas.openxmlformats.org/officeDocument/2006/math" xmlns:v="urn:schemas-microsoft-com:vml" xmlns:wp14="http://schemas.microsoft.com/office/word/2010/wordprocessingDrawing" xmlns:wp="http://schemas.openxmlformats.org/drawingml/2006/wordprocessingDrawing" xmlns:w10="urn:schemas-microsoft-com:office:word" xmlns:w="http://schemas.openxmlformats.org/wordprocessingml/2006/main" xmlns:w14="http://schemas.microsoft.com/office/word/2010/wordml" xmlns:w15="http://schemas.microsoft.com/office/word/2012/wordml" xmlns:w16cex="http://schemas.microsoft.com/office/word/2018/wordml/cex" xmlns:w16cid="http://schemas.microsoft.com/office/word/2016/wordml/cid" xmlns:w16="http://schemas.microsoft.com/office/word/2018/wordml" xmlns:w16sdtdh="http://schemas.microsoft.com/office/word/2020/wordml/sdtdatahash" xmlns:w16se="http://schemas.microsoft.com/office/word/2015/wordml/symex" xmlns:wpg="http://schemas.microsoft.com/office/word/2010/wordprocessingGroup" xmlns:wpi="http://schemas.microsoft.com/office/word/2010/wordprocessingInk" xmlns:wne="http://schemas.microsoft.com/office/word/2006/wordml" xmlns:wps="http://schemas.microsoft.com/office/word/2010/wordprocessingShape" mc:Ignorable="w14 w15 w16se w16cid w16 w16cex w16sdtdh wp14">
+<w:hdr xmlns:wpc="http://schemas.microsoft.com/office/word/2010/wordprocessingCanvas" xmlns:cx="http://schemas.microsoft.com/office/drawing/2014/chartex" xmlns:cx1="http://schemas.microsoft.com/office/drawing/2015/9/8/chartex" xmlns:cx2="http://schemas.microsoft.com/office/drawing/2015/10/21/chartex" xmlns:cx3="http://schemas.microsoft.com/office/drawing/2016/5/9/chartex" xmlns:cx4="http://schemas.microsoft.com/office/drawing/2016/5/10/chartex" xmlns:cx5="http://schemas.microsoft.com/office/drawing/2016/5/11/chartex" xmlns:cx6="http://schemas.microsoft.com/office/drawing/2016/5/12/chartex" xmlns:cx7="http://schemas.microsoft.com/office/drawing/2016/5/13/chartex" xmlns:cx8="http://schemas.microsoft.com/office/drawing/2016/5/14/chartex" xmlns:mc="http://schemas.openxmlformats.org/markup-compatibility/2006" xmlns:aink="http://schemas.microsoft.com/office/drawing/2016/ink" xmlns:am3d="http://schemas.microsoft.com/office/drawing/2017/model3d" xmlns:o="urn:schemas-microsoft-com:office:office" xmlns:r="http://schemas.openxmlformats.org/officeDocument/2006/relationships" xmlns:m="http://schemas.openxmlformats.org/officeDocument/2006/math" xmlns:v="urn:schemas-microsoft-com:vml" xmlns:wp14="http://schemas.microsoft.com/office/word/2010/wordprocessingDrawing" xmlns:wp="http://schemas.openxmlformats.org/drawingml/2006/wordprocessingDrawing" xmlns:w10="urn:schemas-microsoft-com:office:word" xmlns:w="http://schemas.openxmlformats.org/wordprocessingml/2006/main" xmlns:w14="http://schemas.microsoft.com/office/word/2010/wordml" xmlns:w15="http://schemas.microsoft.com/office/word/2012/wordml" xmlns:w16cid="http://schemas.microsoft.com/office/word/2016/wordml/cid" xmlns:w16se="http://schemas.microsoft.com/office/word/2015/wordml/symex" xmlns:wpg="http://schemas.microsoft.com/office/word/2010/wordprocessingGroup" xmlns:wpi="http://schemas.microsoft.com/office/word/2010/wordprocessingInk" xmlns:wne="http://schemas.microsoft.com/office/word/2006/wordml" xmlns:wps="http://schemas.microsoft.com/office/word/2010/wordprocessingShape" mc:Ignorable="w14 w15 w16se w16cid wp14">
   <w:p>
     <w:pPr>
       <w:pStyle w:val="Encabezado"/>
@@ -9401,7 +9173,7 @@
 </file>
 
 <file path=word/numbering.xml><?xml version="1.0" encoding="utf-8"?>
-<w:numbering xmlns:wpc="http://schemas.microsoft.com/office/word/2010/wordprocessingCanvas" xmlns:cx="http://schemas.microsoft.com/office/drawing/2014/chartex" xmlns:cx1="http://schemas.microsoft.com/office/drawing/2015/9/8/chartex" xmlns:cx2="http://schemas.microsoft.com/office/drawing/2015/10/21/chartex" xmlns:cx3="http://schemas.microsoft.com/office/drawing/2016/5/9/chartex" xmlns:cx4="http://schemas.microsoft.com/office/drawing/2016/5/10/chartex" xmlns:cx5="http://schemas.microsoft.com/office/drawing/2016/5/11/chartex" xmlns:cx6="http://schemas.microsoft.com/office/drawing/2016/5/12/chartex" xmlns:cx7="http://schemas.microsoft.com/office/drawing/2016/5/13/chartex" xmlns:cx8="http://schemas.microsoft.com/office/drawing/2016/5/14/chartex" xmlns:mc="http://schemas.openxmlformats.org/markup-compatibility/2006" xmlns:aink="http://schemas.microsoft.com/office/drawing/2016/ink" xmlns:am3d="http://schemas.microsoft.com/office/drawing/2017/model3d" xmlns:o="urn:schemas-microsoft-com:office:office" xmlns:r="http://schemas.openxmlformats.org/officeDocument/2006/relationships" xmlns:m="http://schemas.openxmlformats.org/officeDocument/2006/math" xmlns:v="urn:schemas-microsoft-com:vml" xmlns:wp14="http://schemas.microsoft.com/office/word/2010/wordprocessingDrawing" xmlns:wp="http://schemas.openxmlformats.org/drawingml/2006/wordprocessingDrawing" xmlns:w10="urn:schemas-microsoft-com:office:word" xmlns:w="http://schemas.openxmlformats.org/wordprocessingml/2006/main" xmlns:w14="http://schemas.microsoft.com/office/word/2010/wordml" xmlns:w15="http://schemas.microsoft.com/office/word/2012/wordml" xmlns:w16cex="http://schemas.microsoft.com/office/word/2018/wordml/cex" xmlns:w16cid="http://schemas.microsoft.com/office/word/2016/wordml/cid" xmlns:w16="http://schemas.microsoft.com/office/word/2018/wordml" xmlns:w16sdtdh="http://schemas.microsoft.com/office/word/2020/wordml/sdtdatahash" xmlns:w16se="http://schemas.microsoft.com/office/word/2015/wordml/symex" xmlns:wpg="http://schemas.microsoft.com/office/word/2010/wordprocessingGroup" xmlns:wpi="http://schemas.microsoft.com/office/word/2010/wordprocessingInk" xmlns:wne="http://schemas.microsoft.com/office/word/2006/wordml" xmlns:wps="http://schemas.microsoft.com/office/word/2010/wordprocessingShape" mc:Ignorable="w14 w15 w16se w16cid w16 w16cex w16sdtdh wp14">
+<w:numbering xmlns:wpc="http://schemas.microsoft.com/office/word/2010/wordprocessingCanvas" xmlns:cx="http://schemas.microsoft.com/office/drawing/2014/chartex" xmlns:cx1="http://schemas.microsoft.com/office/drawing/2015/9/8/chartex" xmlns:cx2="http://schemas.microsoft.com/office/drawing/2015/10/21/chartex" xmlns:cx3="http://schemas.microsoft.com/office/drawing/2016/5/9/chartex" xmlns:cx4="http://schemas.microsoft.com/office/drawing/2016/5/10/chartex" xmlns:cx5="http://schemas.microsoft.com/office/drawing/2016/5/11/chartex" xmlns:cx6="http://schemas.microsoft.com/office/drawing/2016/5/12/chartex" xmlns:cx7="http://schemas.microsoft.com/office/drawing/2016/5/13/chartex" xmlns:cx8="http://schemas.microsoft.com/office/drawing/2016/5/14/chartex" xmlns:mc="http://schemas.openxmlformats.org/markup-compatibility/2006" xmlns:aink="http://schemas.microsoft.com/office/drawing/2016/ink" xmlns:am3d="http://schemas.microsoft.com/office/drawing/2017/model3d" xmlns:o="urn:schemas-microsoft-com:office:office" xmlns:r="http://schemas.openxmlformats.org/officeDocument/2006/relationships" xmlns:m="http://schemas.openxmlformats.org/officeDocument/2006/math" xmlns:v="urn:schemas-microsoft-com:vml" xmlns:wp14="http://schemas.microsoft.com/office/word/2010/wordprocessingDrawing" xmlns:wp="http://schemas.openxmlformats.org/drawingml/2006/wordprocessingDrawing" xmlns:w10="urn:schemas-microsoft-com:office:word" xmlns:w="http://schemas.openxmlformats.org/wordprocessingml/2006/main" xmlns:w14="http://schemas.microsoft.com/office/word/2010/wordml" xmlns:w15="http://schemas.microsoft.com/office/word/2012/wordml" xmlns:w16cid="http://schemas.microsoft.com/office/word/2016/wordml/cid" xmlns:w16se="http://schemas.microsoft.com/office/word/2015/wordml/symex" xmlns:wpg="http://schemas.microsoft.com/office/word/2010/wordprocessingGroup" xmlns:wpi="http://schemas.microsoft.com/office/word/2010/wordprocessingInk" xmlns:wne="http://schemas.microsoft.com/office/word/2006/wordml" xmlns:wps="http://schemas.microsoft.com/office/word/2010/wordprocessingShape" mc:Ignorable="w14 w15 w16se w16cid wp14">
   <w:abstractNum w:abstractNumId="0" w15:restartNumberingAfterBreak="1">
     <w:nsid w:val="57122521"/>
     <w:multiLevelType w:val="hybridMultilevel"/>
@@ -9590,7 +9362,7 @@
 </file>
 
 <file path=word/styles.xml><?xml version="1.0" encoding="utf-8"?>
-<w:styles xmlns:mc="http://schemas.openxmlformats.org/markup-compatibility/2006" xmlns:r="http://schemas.openxmlformats.org/officeDocument/2006/relationships" xmlns:w="http://schemas.openxmlformats.org/wordprocessingml/2006/main" xmlns:w14="http://schemas.microsoft.com/office/word/2010/wordml" xmlns:w15="http://schemas.microsoft.com/office/word/2012/wordml" xmlns:w16cex="http://schemas.microsoft.com/office/word/2018/wordml/cex" xmlns:w16cid="http://schemas.microsoft.com/office/word/2016/wordml/cid" xmlns:w16="http://schemas.microsoft.com/office/word/2018/wordml" xmlns:w16sdtdh="http://schemas.microsoft.com/office/word/2020/wordml/sdtdatahash" xmlns:w16se="http://schemas.microsoft.com/office/word/2015/wordml/symex" mc:Ignorable="w14 w15 w16se w16cid w16 w16cex w16sdtdh">
+<w:styles xmlns:mc="http://schemas.openxmlformats.org/markup-compatibility/2006" xmlns:r="http://schemas.openxmlformats.org/officeDocument/2006/relationships" xmlns:w="http://schemas.openxmlformats.org/wordprocessingml/2006/main" xmlns:w14="http://schemas.microsoft.com/office/word/2010/wordml" xmlns:w15="http://schemas.microsoft.com/office/word/2012/wordml" xmlns:w16cid="http://schemas.microsoft.com/office/word/2016/wordml/cid" xmlns:w16se="http://schemas.microsoft.com/office/word/2015/wordml/symex" mc:Ignorable="w14 w15 w16se w16cid">
   <w:docDefaults>
     <w:rPrDefault>
       <w:rPr>
@@ -9600,7 +9372,7 @@
     </w:rPrDefault>
     <w:pPrDefault/>
   </w:docDefaults>
-  <w:latentStyles w:defLockedState="0" w:defUIPriority="99" w:defSemiHidden="0" w:defUnhideWhenUsed="0" w:defQFormat="0" w:count="376">
+  <w:latentStyles w:defLockedState="0" w:defUIPriority="99" w:defSemiHidden="0" w:defUnhideWhenUsed="0" w:defQFormat="0" w:count="375">
     <w:lsdException w:name="Normal" w:uiPriority="0" w:qFormat="1"/>
     <w:lsdException w:name="heading 1" w:uiPriority="9" w:qFormat="1"/>
     <w:lsdException w:name="heading 2" w:semiHidden="1" w:uiPriority="9" w:unhideWhenUsed="1" w:qFormat="1"/>
@@ -9976,7 +9748,6 @@
     <w:lsdException w:name="Smart Hyperlink" w:semiHidden="1" w:unhideWhenUsed="1"/>
     <w:lsdException w:name="Hashtag" w:semiHidden="1" w:unhideWhenUsed="1"/>
     <w:lsdException w:name="Unresolved Mention" w:semiHidden="1" w:unhideWhenUsed="1"/>
-    <w:lsdException w:name="Smart Link" w:semiHidden="1" w:unhideWhenUsed="1"/>
   </w:latentStyles>
   <w:style w:type="paragraph" w:default="1" w:styleId="Normal">
     <w:name w:val="Normal"/>
@@ -10397,7 +10168,7 @@
 </file>
 
 <file path=customXml/itemProps1.xml><?xml version="1.0" encoding="utf-8"?>
-<ds:datastoreItem xmlns:ds="http://schemas.openxmlformats.org/officeDocument/2006/customXml" ds:itemID="{6B1448A8-4CDD-4D25-8589-AE8A4DB2E878}">
+<ds:datastoreItem xmlns:ds="http://schemas.openxmlformats.org/officeDocument/2006/customXml" ds:itemID="{8FB3C251-12BF-44DA-92E2-110551A809F6}">
   <ds:schemaRefs>
     <ds:schemaRef ds:uri="http://schemas.openxmlformats.org/officeDocument/2006/bibliography"/>
   </ds:schemaRefs>

</xml_diff>